<commit_message>
Documentation for data wrangling finalized
</commit_message>
<xml_diff>
--- a/Data Wrangling Documentation.docx
+++ b/Data Wrangling Documentation.docx
@@ -2,6 +2,30 @@
 <file path=word/document.xml><?xml version="1.0" encoding="utf-8"?>
 <w:document xmlns:wpc="http://schemas.microsoft.com/office/word/2010/wordprocessingCanvas" xmlns:cx="http://schemas.microsoft.com/office/drawing/2014/chartex" xmlns:cx1="http://schemas.microsoft.com/office/drawing/2015/9/8/chartex" xmlns:cx2="http://schemas.microsoft.com/office/drawing/2015/10/21/chartex" xmlns:cx3="http://schemas.microsoft.com/office/drawing/2016/5/9/chartex" xmlns:cx4="http://schemas.microsoft.com/office/drawing/2016/5/10/chartex" xmlns:cx5="http://schemas.microsoft.com/office/drawing/2016/5/11/chartex" xmlns:cx6="http://schemas.microsoft.com/office/drawing/2016/5/12/chartex" xmlns:cx7="http://schemas.microsoft.com/office/drawing/2016/5/13/chartex" xmlns:cx8="http://schemas.microsoft.com/office/drawing/2016/5/14/chartex" xmlns:mc="http://schemas.openxmlformats.org/markup-compatibility/2006" xmlns:aink="http://schemas.microsoft.com/office/drawing/2016/ink" xmlns:am3d="http://schemas.microsoft.com/office/drawing/2017/model3d" xmlns:o="urn:schemas-microsoft-com:office:office" xmlns:oel="http://schemas.microsoft.com/office/2019/extlst" xmlns:r="http://schemas.openxmlformats.org/officeDocument/2006/relationships" xmlns:m="http://schemas.openxmlformats.org/officeDocument/2006/math" xmlns:v="urn:schemas-microsoft-com:vml" xmlns:wp14="http://schemas.microsoft.com/office/word/2010/wordprocessingDrawing" xmlns:wp="http://schemas.openxmlformats.org/drawingml/2006/wordprocessingDrawing" xmlns:w10="urn:schemas-microsoft-com:office:word" xmlns:w="http://schemas.openxmlformats.org/wordprocessingml/2006/main" xmlns:w14="http://schemas.microsoft.com/office/word/2010/wordml" xmlns:w15="http://schemas.microsoft.com/office/word/2012/wordml" xmlns:w16cex="http://schemas.microsoft.com/office/word/2018/wordml/cex" xmlns:w16cid="http://schemas.microsoft.com/office/word/2016/wordml/cid" xmlns:w16="http://schemas.microsoft.com/office/word/2018/wordml" xmlns:w16du="http://schemas.microsoft.com/office/word/2023/wordml/word16du" xmlns:w16sdtdh="http://schemas.microsoft.com/office/word/2020/wordml/sdtdatahash" xmlns:w16sdtfl="http://schemas.microsoft.com/office/word/2024/wordml/sdtformatlock" xmlns:w16se="http://schemas.microsoft.com/office/word/2015/wordml/symex" xmlns:wpg="http://schemas.microsoft.com/office/word/2010/wordprocessingGroup" xmlns:wpi="http://schemas.microsoft.com/office/word/2010/wordprocessingInk" xmlns:wne="http://schemas.microsoft.com/office/word/2006/wordml" xmlns:wps="http://schemas.microsoft.com/office/word/2010/wordprocessingShape" mc:Ignorable="w14 w15 w16se w16cid w16 w16cex w16sdtdh w16sdtfl w16du wp14">
   <w:body>
+    <w:p>
+      <w:pPr>
+        <w:jc w:val="center"/>
+        <w:rPr>
+          <w:b/>
+          <w:bCs/>
+          <w:color w:val="FF0000"/>
+          <w:sz w:val="32"/>
+          <w:szCs w:val="32"/>
+          <w:u w:val="single"/>
+        </w:rPr>
+      </w:pPr>
+      <w:r>
+        <w:rPr>
+          <w:b/>
+          <w:bCs/>
+          <w:color w:val="FF0000"/>
+          <w:sz w:val="32"/>
+          <w:szCs w:val="32"/>
+          <w:u w:val="single"/>
+        </w:rPr>
+        <w:t>Data-science Project Documentation</w:t>
+      </w:r>
+    </w:p>
     <w:p>
       <w:pPr>
         <w:jc w:val="center"/>
@@ -13,1416 +37,1076 @@
           <w:u w:val="single"/>
         </w:rPr>
       </w:pPr>
-      <w:r>
+    </w:p>
+    <w:p>
+      <w:pPr>
+        <w:jc w:val="both"/>
+      </w:pPr>
+      <w:r>
+        <w:t>When working with huge real world data sets, we can find them messy and that’s why we first go through a process called Data wrangling, to organize and clean up the data and make it more suitable for creating regression, and classification models.</w:t>
+      </w:r>
+    </w:p>
+    <w:p>
+      <w:pPr>
+        <w:jc w:val="both"/>
+      </w:pPr>
+      <w:r>
+        <w:t xml:space="preserve">Data Wrangling steps: </w:t>
+      </w:r>
+    </w:p>
+    <w:p>
+      <w:pPr>
+        <w:pStyle w:val="ListParagraph"/>
+        <w:numPr>
+          <w:ilvl w:val="0"/>
+          <w:numId w:val="2"/>
+        </w:numPr>
+        <w:jc w:val="both"/>
+      </w:pPr>
+      <w:r>
+        <w:t>We examine our datasets and profile it</w:t>
+      </w:r>
+    </w:p>
+    <w:p>
+      <w:pPr>
+        <w:pStyle w:val="ListParagraph"/>
+        <w:numPr>
+          <w:ilvl w:val="0"/>
+          <w:numId w:val="2"/>
+        </w:numPr>
+        <w:jc w:val="both"/>
+      </w:pPr>
+      <w:r>
+        <w:t xml:space="preserve">Assess the Datasets quality </w:t>
+      </w:r>
+    </w:p>
+    <w:p>
+      <w:pPr>
+        <w:pStyle w:val="ListParagraph"/>
+        <w:numPr>
+          <w:ilvl w:val="0"/>
+          <w:numId w:val="2"/>
+        </w:numPr>
+        <w:jc w:val="both"/>
+      </w:pPr>
+      <w:r>
+        <w:t xml:space="preserve">Clean the data (Handle missing values, convert data types, remove duplicates, … </w:t>
+      </w:r>
+      <w:proofErr w:type="spellStart"/>
+      <w:r>
+        <w:t>etc</w:t>
+      </w:r>
+      <w:proofErr w:type="spellEnd"/>
+      <w:r>
+        <w:t>)</w:t>
+      </w:r>
+    </w:p>
+    <w:p>
+      <w:pPr>
+        <w:jc w:val="both"/>
+      </w:pPr>
+      <w:r>
+        <w:t>In this project we will be using 2 datasets.</w:t>
+      </w:r>
+    </w:p>
+    <w:p>
+      <w:pPr>
+        <w:jc w:val="both"/>
         <w:rPr>
-          <w:b/>
-          <w:bCs/>
+          <w:color w:val="FF0000"/>
+          <w:sz w:val="32"/>
+          <w:szCs w:val="32"/>
+        </w:rPr>
+      </w:pPr>
+      <w:r>
+        <w:rPr>
+          <w:color w:val="FF0000"/>
+          <w:sz w:val="32"/>
+          <w:szCs w:val="32"/>
+        </w:rPr>
+        <w:t>Dataset 1: user behavior dataset</w:t>
+      </w:r>
+    </w:p>
+    <w:p>
+      <w:pPr>
+        <w:jc w:val="both"/>
+      </w:pPr>
+      <w:r>
+        <w:t>This dataset is from Kaggle. It explores the user behavior for 700 participants and explores the variables: Device model, Operating system, App usage time, Screen time, Battery drainage, and Data usage, Gender, and Age.</w:t>
+      </w:r>
+    </w:p>
+    <w:p>
+      <w:pPr>
+        <w:jc w:val="both"/>
+        <w:rPr>
+          <w:color w:val="FF0000"/>
           <w:sz w:val="28"/>
           <w:szCs w:val="28"/>
-          <w:u w:val="single"/>
         </w:rPr>
-        <w:t>Data-science Project Documentation</w:t>
-      </w:r>
-    </w:p>
-    <w:p>
-      <w:pPr>
-        <w:jc w:val="center"/>
+      </w:pPr>
+      <w:r>
         <w:rPr>
-          <w:b/>
-          <w:bCs/>
+          <w:color w:val="FF0000"/>
           <w:sz w:val="28"/>
           <w:szCs w:val="28"/>
-          <w:u w:val="single"/>
         </w:rPr>
-      </w:pPr>
-    </w:p>
-    <w:p>
-      <w:r>
-        <w:t>When working with huge real world data sets, we can find them messy and that’s why we first go through a process called Data wrangling, to organize and clean up the data and make it more suitable for creating regression models.</w:t>
-      </w:r>
-    </w:p>
-    <w:p>
-      <w:pPr>
+        <w:t>Why we choose this dataset?</w:t>
+      </w:r>
+    </w:p>
+    <w:p>
+      <w:pPr>
+        <w:jc w:val="both"/>
+      </w:pPr>
+      <w:r>
+        <w:t>This dataset is suitable for creating regression models because it contains multiple numerical variables that can be predicted, like App usage time(minutes), screen on time (hours), Battery Drain (percentage), Data usage (MBs), Numbers of apps installed. This dataset also has multiple predictors available such as:</w:t>
+      </w:r>
+    </w:p>
+    <w:p>
+      <w:pPr>
+        <w:pStyle w:val="ListParagraph"/>
+        <w:numPr>
+          <w:ilvl w:val="0"/>
+          <w:numId w:val="15"/>
+        </w:numPr>
+        <w:jc w:val="both"/>
+      </w:pPr>
+      <w:r>
+        <w:t>User characteristics: Age, Gender</w:t>
+      </w:r>
+    </w:p>
+    <w:p>
+      <w:pPr>
+        <w:pStyle w:val="ListParagraph"/>
+        <w:numPr>
+          <w:ilvl w:val="0"/>
+          <w:numId w:val="15"/>
+        </w:numPr>
+        <w:jc w:val="both"/>
+      </w:pPr>
+      <w:r>
+        <w:t>Device Attributes: Device model, operating system</w:t>
+      </w:r>
+    </w:p>
+    <w:p>
+      <w:pPr>
+        <w:pStyle w:val="ListParagraph"/>
+        <w:numPr>
+          <w:ilvl w:val="0"/>
+          <w:numId w:val="15"/>
+        </w:numPr>
+        <w:jc w:val="both"/>
+      </w:pPr>
+      <w:r>
+        <w:t>Usage statistics: App usage times, Screen on time, Data usage</w:t>
+      </w:r>
+    </w:p>
+    <w:p>
+      <w:pPr>
+        <w:jc w:val="both"/>
+      </w:pPr>
+      <w:r>
+        <w:t>This dataset also displays correlations between variables like:</w:t>
+      </w:r>
+    </w:p>
+    <w:p>
+      <w:pPr>
+        <w:pStyle w:val="ListParagraph"/>
+        <w:numPr>
+          <w:ilvl w:val="0"/>
+          <w:numId w:val="16"/>
+        </w:numPr>
+        <w:jc w:val="both"/>
+      </w:pPr>
+      <w:r>
+        <w:t>App usage time, and battery drain are positively correlated</w:t>
+      </w:r>
+    </w:p>
+    <w:p>
+      <w:pPr>
+        <w:pStyle w:val="ListParagraph"/>
+        <w:numPr>
+          <w:ilvl w:val="0"/>
+          <w:numId w:val="16"/>
+        </w:numPr>
+        <w:jc w:val="both"/>
+      </w:pPr>
+      <w:r>
+        <w:t>Screen on time, and app usage time are positively correlated</w:t>
+      </w:r>
+    </w:p>
+    <w:p>
+      <w:pPr>
+        <w:pStyle w:val="ListParagraph"/>
+        <w:numPr>
+          <w:ilvl w:val="0"/>
+          <w:numId w:val="16"/>
+        </w:numPr>
+        <w:jc w:val="both"/>
+      </w:pPr>
+      <w:r>
+        <w:t>Number of apps installed, and data usage seem to be positively correlated but not as strongly as the first two.</w:t>
+      </w:r>
+    </w:p>
+    <w:p>
+      <w:pPr>
+        <w:jc w:val="both"/>
+      </w:pPr>
+      <w:r>
+        <w:t>This dataset seems very fit for multiple different regression models.</w:t>
+      </w:r>
+    </w:p>
+    <w:p>
+      <w:pPr>
+        <w:jc w:val="both"/>
+      </w:pPr>
+    </w:p>
+    <w:p>
+      <w:pPr>
+        <w:jc w:val="both"/>
+      </w:pPr>
+    </w:p>
+    <w:p>
+      <w:pPr>
+        <w:jc w:val="both"/>
         <w:rPr>
-          <w:b/>
-          <w:bCs/>
+          <w:color w:val="FF0000"/>
+          <w:sz w:val="28"/>
+          <w:szCs w:val="28"/>
         </w:rPr>
       </w:pPr>
-    </w:p>
-    <w:p>
-      <w:pPr>
+      <w:r>
         <w:rPr>
-          <w:b/>
-          <w:bCs/>
+          <w:color w:val="FF0000"/>
+          <w:sz w:val="28"/>
+          <w:szCs w:val="28"/>
         </w:rPr>
-      </w:pPr>
-      <w:r>
+        <w:lastRenderedPageBreak/>
+        <w:t>Analyzing the dataset and cleaning the dataset:</w:t>
+      </w:r>
+    </w:p>
+    <w:p>
+      <w:pPr>
+        <w:jc w:val="both"/>
+      </w:pPr>
+      <w:r>
+        <w:t>After examining the dataset here are some initial notes:</w:t>
+      </w:r>
+    </w:p>
+    <w:p>
+      <w:pPr>
+        <w:pStyle w:val="ListParagraph"/>
+        <w:numPr>
+          <w:ilvl w:val="0"/>
+          <w:numId w:val="6"/>
+        </w:numPr>
+        <w:jc w:val="both"/>
+      </w:pPr>
+      <w:r>
+        <w:t>We find this dataset seems to be mostly consistent with its values</w:t>
+      </w:r>
+    </w:p>
+    <w:p>
+      <w:pPr>
+        <w:pStyle w:val="ListParagraph"/>
+        <w:numPr>
+          <w:ilvl w:val="0"/>
+          <w:numId w:val="6"/>
+        </w:numPr>
+        <w:jc w:val="both"/>
+      </w:pPr>
+      <w:r>
+        <w:t xml:space="preserve">Screen On time is &gt; app usage time as it should be </w:t>
+      </w:r>
+    </w:p>
+    <w:p>
+      <w:pPr>
+        <w:pStyle w:val="ListParagraph"/>
+        <w:numPr>
+          <w:ilvl w:val="0"/>
+          <w:numId w:val="6"/>
+        </w:numPr>
+        <w:jc w:val="both"/>
+      </w:pPr>
+      <w:r>
+        <w:t>The dataset is mostly dominated by android users</w:t>
+      </w:r>
+    </w:p>
+    <w:p>
+      <w:pPr>
+        <w:pStyle w:val="ListParagraph"/>
+        <w:numPr>
+          <w:ilvl w:val="0"/>
+          <w:numId w:val="6"/>
+        </w:numPr>
+        <w:jc w:val="both"/>
+      </w:pPr>
+      <w:r>
+        <w:t>App usage time seem to be correlated with Battery drain and Data usage.</w:t>
+      </w:r>
+    </w:p>
+    <w:p>
+      <w:pPr>
+        <w:pStyle w:val="ListParagraph"/>
+        <w:numPr>
+          <w:ilvl w:val="0"/>
+          <w:numId w:val="6"/>
+        </w:numPr>
+        <w:jc w:val="both"/>
+      </w:pPr>
+      <w:r>
+        <w:t>Screen on time is also positively correlated with both App usage time and Battery drain.</w:t>
+      </w:r>
+    </w:p>
+    <w:p>
+      <w:pPr>
+        <w:pStyle w:val="ListParagraph"/>
+        <w:numPr>
+          <w:ilvl w:val="0"/>
+          <w:numId w:val="6"/>
+        </w:numPr>
+        <w:jc w:val="both"/>
+      </w:pPr>
+      <w:r>
+        <w:t>Number of apps Installed shows a mild positive correlation with Data usage.</w:t>
+      </w:r>
+    </w:p>
+    <w:p>
+      <w:pPr>
+        <w:pStyle w:val="ListParagraph"/>
+        <w:numPr>
+          <w:ilvl w:val="0"/>
+          <w:numId w:val="6"/>
+        </w:numPr>
+        <w:jc w:val="both"/>
+      </w:pPr>
+      <w:r>
+        <w:t>User behavior class correlates moderately with App usage time and Screen on time.</w:t>
+      </w:r>
+    </w:p>
+    <w:p>
+      <w:pPr>
+        <w:pStyle w:val="ListParagraph"/>
+        <w:numPr>
+          <w:ilvl w:val="0"/>
+          <w:numId w:val="6"/>
+        </w:numPr>
+        <w:jc w:val="both"/>
+      </w:pPr>
+      <w:r>
+        <w:t>User behavior class 1 and 5 are very few indicating that extreme behaviors such as minimal use, or excessive use are not that common.</w:t>
+      </w:r>
+    </w:p>
+    <w:p>
+      <w:pPr>
+        <w:jc w:val="both"/>
+      </w:pPr>
+      <w:r>
+        <w:t xml:space="preserve">After using the </w:t>
+      </w:r>
+      <w:proofErr w:type="gramStart"/>
+      <w:r>
+        <w:t>pandas</w:t>
+      </w:r>
+      <w:proofErr w:type="gramEnd"/>
+      <w:r>
+        <w:t xml:space="preserve"> library built in functions to further analyze this dataset here are some more notes:</w:t>
+      </w:r>
+    </w:p>
+    <w:p>
+      <w:pPr>
+        <w:pStyle w:val="ListParagraph"/>
+        <w:numPr>
+          <w:ilvl w:val="0"/>
+          <w:numId w:val="7"/>
+        </w:numPr>
+        <w:jc w:val="both"/>
+      </w:pPr>
+      <w:r>
+        <w:t>App usage time has a mean of 271.12, and a standard deviation of 177.19</w:t>
+      </w:r>
+    </w:p>
+    <w:p>
+      <w:pPr>
+        <w:pStyle w:val="ListParagraph"/>
+        <w:numPr>
+          <w:ilvl w:val="0"/>
+          <w:numId w:val="7"/>
+        </w:numPr>
+        <w:jc w:val="both"/>
+      </w:pPr>
+      <w:r>
+        <w:t>Screen on time has a mean of 5.27, and a standard deviation of 3.06</w:t>
+      </w:r>
+    </w:p>
+    <w:p>
+      <w:pPr>
+        <w:pStyle w:val="ListParagraph"/>
+        <w:numPr>
+          <w:ilvl w:val="0"/>
+          <w:numId w:val="7"/>
+        </w:numPr>
+        <w:jc w:val="both"/>
+      </w:pPr>
+      <w:r>
+        <w:t>Battery drain has a mean of 1525.16, and a standard deviation of 819.13</w:t>
+      </w:r>
+    </w:p>
+    <w:p>
+      <w:pPr>
+        <w:pStyle w:val="ListParagraph"/>
+        <w:numPr>
+          <w:ilvl w:val="0"/>
+          <w:numId w:val="7"/>
+        </w:numPr>
+        <w:jc w:val="both"/>
+      </w:pPr>
+      <w:r>
+        <w:t>Number of apps installed has a mean of 50.68, and a standard deviation of 26.94</w:t>
+      </w:r>
+    </w:p>
+    <w:p>
+      <w:pPr>
+        <w:pStyle w:val="ListParagraph"/>
+        <w:numPr>
+          <w:ilvl w:val="0"/>
+          <w:numId w:val="7"/>
+        </w:numPr>
+        <w:jc w:val="both"/>
+      </w:pPr>
+      <w:r>
+        <w:t>Data usage has a mean of 929.74, and a standard deviation of 640.45</w:t>
+      </w:r>
+    </w:p>
+    <w:p>
+      <w:pPr>
+        <w:pStyle w:val="ListParagraph"/>
+        <w:numPr>
+          <w:ilvl w:val="0"/>
+          <w:numId w:val="7"/>
+        </w:numPr>
+        <w:jc w:val="both"/>
+      </w:pPr>
+      <w:r>
+        <w:t>The mean, Std, min, max, and the quartiles for the remaining variables have also been found.</w:t>
+      </w:r>
+    </w:p>
+    <w:p>
+      <w:pPr>
+        <w:pStyle w:val="ListParagraph"/>
+        <w:numPr>
+          <w:ilvl w:val="0"/>
+          <w:numId w:val="7"/>
+        </w:numPr>
+        <w:jc w:val="both"/>
+      </w:pPr>
+      <w:r>
+        <w:t>Ran a check for null values (none were found)</w:t>
+      </w:r>
+    </w:p>
+    <w:p>
+      <w:pPr>
+        <w:pStyle w:val="ListParagraph"/>
+        <w:numPr>
+          <w:ilvl w:val="0"/>
+          <w:numId w:val="7"/>
+        </w:numPr>
+        <w:jc w:val="both"/>
+      </w:pPr>
+      <w:r>
+        <w:t>Ran a check for duplicates (none were found)</w:t>
+      </w:r>
+    </w:p>
+    <w:p>
+      <w:pPr>
+        <w:pStyle w:val="ListParagraph"/>
+        <w:numPr>
+          <w:ilvl w:val="0"/>
+          <w:numId w:val="7"/>
+        </w:numPr>
+        <w:jc w:val="both"/>
+      </w:pPr>
+      <w:r>
+        <w:t xml:space="preserve">After creating histograms with 100 bins for various variables, it seems that we have diverse range of ages, from 18 to 59. </w:t>
+      </w:r>
+    </w:p>
+    <w:p>
+      <w:pPr>
+        <w:pStyle w:val="ListParagraph"/>
+        <w:numPr>
+          <w:ilvl w:val="0"/>
+          <w:numId w:val="7"/>
+        </w:numPr>
+        <w:jc w:val="both"/>
+      </w:pPr>
+      <w:r>
+        <w:t>From the histogram App usage time seems to be mostly skewed to the left most users are moderate users. Also applies to screen on time.</w:t>
+      </w:r>
+    </w:p>
+    <w:p>
+      <w:pPr>
+        <w:pStyle w:val="ListParagraph"/>
+        <w:numPr>
+          <w:ilvl w:val="0"/>
+          <w:numId w:val="7"/>
+        </w:numPr>
+        <w:jc w:val="both"/>
+      </w:pPr>
+      <w:r>
+        <w:t>Looking at the correlation matrix and the heat map, most variables except for the user ID, and age seem to be strongly correlated to each other.</w:t>
+      </w:r>
+    </w:p>
+    <w:p>
+      <w:pPr>
+        <w:pStyle w:val="ListParagraph"/>
+        <w:numPr>
+          <w:ilvl w:val="0"/>
+          <w:numId w:val="7"/>
+        </w:numPr>
+        <w:jc w:val="both"/>
+      </w:pPr>
+      <w:r>
+        <w:t>The IQR method was used to find and flag outliers (none were found).</w:t>
+      </w:r>
+    </w:p>
+    <w:p>
+      <w:pPr>
+        <w:pStyle w:val="ListParagraph"/>
+      </w:pPr>
+    </w:p>
+    <w:p>
+      <w:r>
+        <w:t>Fortunately, this dataset seems to be cleaned already so we don’t need to wrangle it.</w:t>
+      </w:r>
+    </w:p>
+    <w:p/>
+    <w:p>
+      <w:pPr>
+        <w:pStyle w:val="ListParagraph"/>
+      </w:pPr>
+    </w:p>
+    <w:p>
+      <w:pPr>
+        <w:jc w:val="both"/>
         <w:rPr>
-          <w:b/>
-          <w:bCs/>
+          <w:color w:val="FF0000"/>
+          <w:sz w:val="32"/>
+          <w:szCs w:val="32"/>
         </w:rPr>
-        <w:t xml:space="preserve">Data Wrangling steps: </w:t>
-      </w:r>
-    </w:p>
-    <w:p>
-      <w:pPr>
-        <w:pStyle w:val="ListParagraph"/>
-        <w:numPr>
-          <w:ilvl w:val="0"/>
-          <w:numId w:val="2"/>
-        </w:numPr>
-      </w:pPr>
-      <w:r>
-        <w:t>We examine our datasets and profile it</w:t>
-      </w:r>
-    </w:p>
-    <w:p>
-      <w:pPr>
-        <w:pStyle w:val="ListParagraph"/>
-        <w:numPr>
-          <w:ilvl w:val="0"/>
-          <w:numId w:val="2"/>
-        </w:numPr>
-      </w:pPr>
-      <w:r>
-        <w:t xml:space="preserve">Assess the Datasets quality </w:t>
-      </w:r>
-    </w:p>
-    <w:p>
-      <w:pPr>
-        <w:pStyle w:val="ListParagraph"/>
-        <w:numPr>
-          <w:ilvl w:val="0"/>
-          <w:numId w:val="2"/>
-        </w:numPr>
-      </w:pPr>
-      <w:r>
-        <w:t xml:space="preserve">Clean the </w:t>
+      </w:pPr>
+      <w:r>
+        <w:rPr>
+          <w:color w:val="FF0000"/>
+          <w:sz w:val="32"/>
+          <w:szCs w:val="32"/>
+        </w:rPr>
+        <w:lastRenderedPageBreak/>
+        <w:t xml:space="preserve">Dataset </w:t>
+      </w:r>
+      <w:r>
+        <w:rPr>
+          <w:color w:val="FF0000"/>
+          <w:sz w:val="32"/>
+          <w:szCs w:val="32"/>
+        </w:rPr>
+        <w:t>2</w:t>
+      </w:r>
+      <w:r>
+        <w:rPr>
+          <w:color w:val="FF0000"/>
+          <w:sz w:val="32"/>
+          <w:szCs w:val="32"/>
+        </w:rPr>
+        <w:t xml:space="preserve">: </w:t>
+      </w:r>
+      <w:r>
+        <w:rPr>
+          <w:color w:val="FF0000"/>
+          <w:sz w:val="32"/>
+          <w:szCs w:val="32"/>
+        </w:rPr>
+        <w:t>mobile addiction</w:t>
+      </w:r>
+      <w:r>
+        <w:rPr>
+          <w:color w:val="FF0000"/>
+          <w:sz w:val="32"/>
+          <w:szCs w:val="32"/>
+        </w:rPr>
+        <w:t xml:space="preserve"> </w:t>
+      </w:r>
+    </w:p>
+    <w:p>
+      <w:pPr>
+        <w:jc w:val="both"/>
+      </w:pPr>
+      <w:r>
+        <w:t>This dataset is also from Kaggle. Investigates the addiction level of participants with a sample size of 13,600. With variables like daily screen time, app sessions, social media usage, gaming time, notifications, night usage, age, work study hours, stress level, apps installed, Addicted.</w:t>
+      </w:r>
+    </w:p>
+    <w:p>
+      <w:pPr>
+        <w:jc w:val="both"/>
+        <w:rPr>
+          <w:color w:val="FF0000"/>
+          <w:sz w:val="28"/>
+          <w:szCs w:val="28"/>
+        </w:rPr>
+      </w:pPr>
+      <w:r>
+        <w:rPr>
+          <w:color w:val="FF0000"/>
+          <w:sz w:val="28"/>
+          <w:szCs w:val="28"/>
+        </w:rPr>
+        <w:t>Why we choose this dataset?</w:t>
+      </w:r>
+    </w:p>
+    <w:p>
+      <w:r>
+        <w:t>This dataset seems suitable for creating classification models. Simply for example the Addicted column has two classes (addicted, and not addicted). The dataset also has a lot of numerical variables like Screen time, app sessions, notifications, social media usage, gaming time, apps installed, stress level, age, night usage, work study hours, and daily screen time. These variables are going to be useful for teaching the model classification boundaries. Furthermore, the number of samples is most likely going to guarantee that both groups are going to be well represented.</w:t>
+      </w:r>
+    </w:p>
+    <w:p>
+      <w:pPr>
+        <w:jc w:val="both"/>
+        <w:rPr>
+          <w:color w:val="FF0000"/>
+          <w:sz w:val="28"/>
+          <w:szCs w:val="28"/>
+        </w:rPr>
+      </w:pPr>
+      <w:r>
+        <w:rPr>
+          <w:color w:val="FF0000"/>
+          <w:sz w:val="28"/>
+          <w:szCs w:val="28"/>
+        </w:rPr>
+        <w:t>Analyzing the dataset and cleaning the dataset:</w:t>
+      </w:r>
+    </w:p>
+    <w:p>
+      <w:r>
+        <w:t>After taking an initial look on the dataset here are some notes:</w:t>
+      </w:r>
+    </w:p>
+    <w:p>
+      <w:pPr>
+        <w:pStyle w:val="ListParagraph"/>
+        <w:numPr>
+          <w:ilvl w:val="0"/>
+          <w:numId w:val="13"/>
+        </w:numPr>
+      </w:pPr>
+      <w:r>
+        <w:t>Daily screen time increases as app sessions increases.</w:t>
+      </w:r>
+    </w:p>
+    <w:p>
+      <w:pPr>
+        <w:pStyle w:val="ListParagraph"/>
+        <w:numPr>
+          <w:ilvl w:val="0"/>
+          <w:numId w:val="13"/>
+        </w:numPr>
+      </w:pPr>
+      <w:r>
+        <w:t>Stress levels increase as social media usage increases.</w:t>
+      </w:r>
+    </w:p>
+    <w:p>
+      <w:pPr>
+        <w:pStyle w:val="ListParagraph"/>
+        <w:numPr>
+          <w:ilvl w:val="0"/>
+          <w:numId w:val="13"/>
+        </w:numPr>
+      </w:pPr>
+      <w:r>
+        <w:t>Initial inspection shows varied screen times ranging from 2 to 9 hours and app sessions between 28 and 39.</w:t>
+      </w:r>
+    </w:p>
+    <w:p>
+      <w:pPr>
+        <w:pStyle w:val="ListParagraph"/>
+        <w:numPr>
+          <w:ilvl w:val="0"/>
+          <w:numId w:val="13"/>
+        </w:numPr>
+      </w:pPr>
+      <w:r>
+        <w:t>Addicted users tend to have higher screen time and more app sessions compared to non-addicted ones.</w:t>
+      </w:r>
+    </w:p>
+    <w:p>
+      <w:pPr>
+        <w:pStyle w:val="ListParagraph"/>
+        <w:numPr>
+          <w:ilvl w:val="0"/>
+          <w:numId w:val="13"/>
+        </w:numPr>
+      </w:pPr>
+      <w:r>
+        <w:t>The social</w:t>
+      </w:r>
+      <w:r>
+        <w:t xml:space="preserve"> </w:t>
+      </w:r>
+      <w:r>
+        <w:t>media</w:t>
+      </w:r>
+      <w:r>
+        <w:t xml:space="preserve"> </w:t>
+      </w:r>
+      <w:r>
+        <w:t>usage and gaming</w:t>
+      </w:r>
+      <w:r>
+        <w:t xml:space="preserve"> </w:t>
+      </w:r>
+      <w:r>
+        <w:t>time columns show that addicted users often spend more time on these activities.</w:t>
+      </w:r>
+    </w:p>
+    <w:p>
+      <w:pPr>
+        <w:pStyle w:val="ListParagraph"/>
+        <w:numPr>
+          <w:ilvl w:val="0"/>
+          <w:numId w:val="13"/>
+        </w:numPr>
+      </w:pPr>
+      <w:r>
+        <w:t>Addicted users seem to have more frequent night usage and receive a higher number of notifications.</w:t>
+      </w:r>
+    </w:p>
+    <w:p>
+      <w:pPr>
+        <w:pStyle w:val="ListParagraph"/>
+        <w:numPr>
+          <w:ilvl w:val="0"/>
+          <w:numId w:val="13"/>
+        </w:numPr>
+      </w:pPr>
+      <w:r>
+        <w:t>Addicted users usually have higher stress levels and higher number of apps installed.</w:t>
+      </w:r>
+    </w:p>
+    <w:p>
+      <w:pPr>
+        <w:pStyle w:val="ListParagraph"/>
+        <w:numPr>
+          <w:ilvl w:val="0"/>
+          <w:numId w:val="13"/>
+        </w:numPr>
+      </w:pPr>
+      <w:r>
+        <w:t>Subjects who have minimal social media usage are usually not addicted.</w:t>
+      </w:r>
+    </w:p>
+    <w:p>
+      <w:pPr>
+        <w:pStyle w:val="ListParagraph"/>
+        <w:numPr>
+          <w:ilvl w:val="0"/>
+          <w:numId w:val="13"/>
+        </w:numPr>
+      </w:pPr>
+      <w:r>
+        <w:t>Subjects who are younger tend to have higher social media time.</w:t>
+      </w:r>
+    </w:p>
+    <w:p>
+      <w:pPr>
+        <w:pStyle w:val="ListParagraph"/>
+        <w:numPr>
+          <w:ilvl w:val="0"/>
+          <w:numId w:val="13"/>
+        </w:numPr>
+      </w:pPr>
+      <w:r>
+        <w:t>As the age decreases the likelihood of addiction increases.</w:t>
+      </w:r>
+    </w:p>
+    <w:p/>
+    <w:p/>
+    <w:p/>
+    <w:p/>
+    <w:p>
+      <w:r>
+        <w:lastRenderedPageBreak/>
+        <w:t xml:space="preserve">After analyzing the file using </w:t>
       </w:r>
       <w:proofErr w:type="gramStart"/>
       <w:r>
-        <w:t>data(</w:t>
+        <w:t>pandas</w:t>
       </w:r>
       <w:proofErr w:type="gramEnd"/>
       <w:r>
-        <w:t xml:space="preserve">Handle missing values, convert data types, remove duplicates, … </w:t>
-      </w:r>
-      <w:proofErr w:type="spellStart"/>
-      <w:r>
-        <w:t>etc</w:t>
-      </w:r>
-      <w:proofErr w:type="spellEnd"/>
-      <w:r>
-        <w:t>)</w:t>
-      </w:r>
-    </w:p>
-    <w:p>
-      <w:r>
-        <w:t>In this project we will be using 3 datasets.</w:t>
+        <w:t xml:space="preserve"> library here are some more notes:</w:t>
+      </w:r>
+    </w:p>
+    <w:p>
+      <w:pPr>
+        <w:pStyle w:val="ListParagraph"/>
+        <w:numPr>
+          <w:ilvl w:val="0"/>
+          <w:numId w:val="14"/>
+        </w:numPr>
+      </w:pPr>
+      <w:r>
+        <w:t>All columns have int data type except for the addicted column it is an object.</w:t>
+      </w:r>
+    </w:p>
+    <w:p>
+      <w:pPr>
+        <w:pStyle w:val="ListParagraph"/>
+        <w:numPr>
+          <w:ilvl w:val="0"/>
+          <w:numId w:val="14"/>
+        </w:numPr>
+        <w:jc w:val="both"/>
+      </w:pPr>
+      <w:r>
+        <w:t>Daily screen time has a mean of 3.76, and a standard deviation of 1.89</w:t>
+      </w:r>
+    </w:p>
+    <w:p>
+      <w:pPr>
+        <w:pStyle w:val="ListParagraph"/>
+        <w:numPr>
+          <w:ilvl w:val="0"/>
+          <w:numId w:val="14"/>
+        </w:numPr>
+        <w:jc w:val="both"/>
+      </w:pPr>
+      <w:r>
+        <w:t xml:space="preserve">App sessions </w:t>
+      </w:r>
+      <w:proofErr w:type="gramStart"/>
+      <w:r>
+        <w:t>has</w:t>
+      </w:r>
+      <w:proofErr w:type="gramEnd"/>
+      <w:r>
+        <w:t xml:space="preserve"> a mean of 30.03, and a standard deviation of 7.40</w:t>
+      </w:r>
+    </w:p>
+    <w:p>
+      <w:pPr>
+        <w:pStyle w:val="ListParagraph"/>
+        <w:numPr>
+          <w:ilvl w:val="0"/>
+          <w:numId w:val="14"/>
+        </w:numPr>
+        <w:jc w:val="both"/>
+      </w:pPr>
+      <w:r>
+        <w:t>Socia media usage has a mean of 1.54, and a standard deviation of 1.204</w:t>
+      </w:r>
+    </w:p>
+    <w:p>
+      <w:pPr>
+        <w:pStyle w:val="ListParagraph"/>
+        <w:numPr>
+          <w:ilvl w:val="0"/>
+          <w:numId w:val="14"/>
+        </w:numPr>
+        <w:jc w:val="both"/>
+      </w:pPr>
+      <w:r>
+        <w:t>Gaming time has a mean of 1.03, and a standard deviation of 0.993</w:t>
+      </w:r>
+    </w:p>
+    <w:p>
+      <w:pPr>
+        <w:pStyle w:val="ListParagraph"/>
+        <w:numPr>
+          <w:ilvl w:val="0"/>
+          <w:numId w:val="14"/>
+        </w:numPr>
+        <w:jc w:val="both"/>
+      </w:pPr>
+      <w:r>
+        <w:t xml:space="preserve">Work study hours </w:t>
+      </w:r>
+      <w:proofErr w:type="gramStart"/>
+      <w:r>
+        <w:t>has</w:t>
+      </w:r>
+      <w:proofErr w:type="gramEnd"/>
+      <w:r>
+        <w:t xml:space="preserve"> a mean of 5.97, and a standard deviation of 2.07</w:t>
+      </w:r>
+    </w:p>
+    <w:p>
+      <w:pPr>
+        <w:pStyle w:val="ListParagraph"/>
+        <w:numPr>
+          <w:ilvl w:val="0"/>
+          <w:numId w:val="14"/>
+        </w:numPr>
+        <w:jc w:val="both"/>
+      </w:pPr>
+      <w:r>
+        <w:t>The mean, Std, min, max, and the quartiles for the remaining variables have also been found.</w:t>
+      </w:r>
+    </w:p>
+    <w:p>
+      <w:pPr>
+        <w:pStyle w:val="ListParagraph"/>
+        <w:numPr>
+          <w:ilvl w:val="0"/>
+          <w:numId w:val="14"/>
+        </w:numPr>
+        <w:jc w:val="both"/>
+      </w:pPr>
+      <w:r>
+        <w:t>Ran a check for null values (none were found).</w:t>
+      </w:r>
+    </w:p>
+    <w:p>
+      <w:pPr>
+        <w:pStyle w:val="ListParagraph"/>
+        <w:numPr>
+          <w:ilvl w:val="0"/>
+          <w:numId w:val="14"/>
+        </w:numPr>
+        <w:jc w:val="both"/>
+      </w:pPr>
+      <w:r>
+        <w:t>Ran a check for duplicates (none were found).</w:t>
+      </w:r>
+    </w:p>
+    <w:p>
+      <w:pPr>
+        <w:pStyle w:val="ListParagraph"/>
+        <w:numPr>
+          <w:ilvl w:val="0"/>
+          <w:numId w:val="14"/>
+        </w:numPr>
+        <w:jc w:val="both"/>
+      </w:pPr>
+      <w:r>
+        <w:t>Created graphs to get a better understanding of the dataset.</w:t>
+      </w:r>
+    </w:p>
+    <w:p>
+      <w:pPr>
+        <w:pStyle w:val="ListParagraph"/>
+        <w:numPr>
+          <w:ilvl w:val="0"/>
+          <w:numId w:val="14"/>
+        </w:numPr>
+      </w:pPr>
+      <w:r>
+        <w:t>Created a heatmap and correlation matrix to see the correlations between variables.</w:t>
+      </w:r>
+    </w:p>
+    <w:p>
+      <w:pPr>
+        <w:pStyle w:val="ListParagraph"/>
+        <w:numPr>
+          <w:ilvl w:val="0"/>
+          <w:numId w:val="14"/>
+        </w:numPr>
+      </w:pPr>
+      <w:r>
+        <w:t>From the correlation matrix we see that daily screen time and app sessions are positively correlated.</w:t>
+      </w:r>
+    </w:p>
+    <w:p>
+      <w:pPr>
+        <w:pStyle w:val="ListParagraph"/>
+        <w:numPr>
+          <w:ilvl w:val="0"/>
+          <w:numId w:val="14"/>
+        </w:numPr>
+      </w:pPr>
+      <w:r>
+        <w:t>Social media usage and daily screen time are also positively correlated.</w:t>
+      </w:r>
+    </w:p>
+    <w:p>
+      <w:pPr>
+        <w:pStyle w:val="ListParagraph"/>
+        <w:numPr>
+          <w:ilvl w:val="0"/>
+          <w:numId w:val="14"/>
+        </w:numPr>
+      </w:pPr>
+      <w:r>
+        <w:t>Social media usage and app sessions are also positively correlated.</w:t>
+      </w:r>
+    </w:p>
+    <w:p>
+      <w:pPr>
+        <w:pStyle w:val="ListParagraph"/>
+        <w:numPr>
+          <w:ilvl w:val="0"/>
+          <w:numId w:val="14"/>
+        </w:numPr>
+      </w:pPr>
+      <w:r>
+        <w:t>Stress level and night usage shows a weak positive correlation.</w:t>
+      </w:r>
+    </w:p>
+    <w:p>
+      <w:pPr>
+        <w:pStyle w:val="ListParagraph"/>
+        <w:numPr>
+          <w:ilvl w:val="0"/>
+          <w:numId w:val="14"/>
+        </w:numPr>
+      </w:pPr>
+      <w:r>
+        <w:t>Tested for outliers using z-test method (271 outliers were found)</w:t>
+      </w:r>
+    </w:p>
+    <w:p>
+      <w:pPr>
+        <w:pStyle w:val="ListParagraph"/>
+        <w:numPr>
+          <w:ilvl w:val="0"/>
+          <w:numId w:val="14"/>
+        </w:numPr>
+      </w:pPr>
+      <w:r>
+        <w:t>Removed all outliers (dataset size is now 13,331)</w:t>
+      </w:r>
+    </w:p>
+    <w:p>
+      <w:pPr>
+        <w:pStyle w:val="ListParagraph"/>
+        <w:numPr>
+          <w:ilvl w:val="0"/>
+          <w:numId w:val="14"/>
+        </w:numPr>
+      </w:pPr>
+      <w:r>
+        <w:t>Perform</w:t>
+      </w:r>
+      <w:r>
+        <w:t>ed the</w:t>
+      </w:r>
+      <w:r>
+        <w:t xml:space="preserve"> Anderson-Darling test for normality</w:t>
+      </w:r>
+      <w:r>
+        <w:t xml:space="preserve"> to see if the dataset follows normal distribution (It doesn’t).</w:t>
+      </w:r>
+    </w:p>
+    <w:p>
+      <w:pPr>
+        <w:pStyle w:val="ListParagraph"/>
+      </w:pPr>
+    </w:p>
+    <w:p>
+      <w:r>
+        <w:t xml:space="preserve">Overall, this dataset shows a lot of potential for being used in multiple classification models. </w:t>
       </w:r>
     </w:p>
     <w:p/>
-    <w:p>
-      <w:r>
-        <w:t xml:space="preserve">The first dataset </w:t>
-      </w:r>
-      <w:r>
-        <w:t xml:space="preserve">we are using </w:t>
-      </w:r>
-      <w:r>
-        <w:t>is “</w:t>
-      </w:r>
-      <w:proofErr w:type="spellStart"/>
-      <w:r>
-        <w:t>mobile_usage_behavioral_analysis</w:t>
-      </w:r>
-      <w:proofErr w:type="spellEnd"/>
-      <w:r>
-        <w:t xml:space="preserve">” </w:t>
-      </w:r>
-      <w:r>
-        <w:t>from Kaggle</w:t>
-      </w:r>
-      <w:r>
-        <w:t>. This dataset</w:t>
-      </w:r>
-      <w:r>
-        <w:t xml:space="preserve"> </w:t>
-      </w:r>
-      <w:r>
-        <w:t xml:space="preserve">provides insight on the usage habits of 1000 users in the </w:t>
-      </w:r>
-      <w:r>
-        <w:t>U</w:t>
-      </w:r>
-      <w:r>
-        <w:t xml:space="preserve">nited </w:t>
-      </w:r>
-      <w:r>
-        <w:t>S</w:t>
-      </w:r>
-      <w:r>
-        <w:t>tates.</w:t>
-      </w:r>
-      <w:r>
-        <w:t xml:space="preserve"> </w:t>
-      </w:r>
-    </w:p>
-    <w:p>
-      <w:r>
-        <w:t xml:space="preserve">After examining the data set here are some initial notes:  </w:t>
-      </w:r>
-    </w:p>
-    <w:p>
-      <w:pPr>
-        <w:pStyle w:val="ListParagraph"/>
-        <w:numPr>
-          <w:ilvl w:val="0"/>
-          <w:numId w:val="3"/>
-        </w:numPr>
-      </w:pPr>
-      <w:r>
-        <w:t xml:space="preserve">The </w:t>
-      </w:r>
-      <w:proofErr w:type="spellStart"/>
-      <w:r>
-        <w:t>total_app_usage_hours</w:t>
-      </w:r>
-      <w:proofErr w:type="spellEnd"/>
-      <w:r>
-        <w:t xml:space="preserve"> are off (They should be equal to:  </w:t>
-      </w:r>
-      <w:proofErr w:type="spellStart"/>
-      <w:r>
-        <w:t>productivity_app_usage</w:t>
-      </w:r>
-      <w:proofErr w:type="spellEnd"/>
-      <w:r>
-        <w:t xml:space="preserve">_ hours + </w:t>
-      </w:r>
-      <w:proofErr w:type="spellStart"/>
-      <w:r>
-        <w:t>gaming_app_usage_hours</w:t>
-      </w:r>
-      <w:proofErr w:type="spellEnd"/>
-      <w:r>
-        <w:t xml:space="preserve">) </w:t>
-      </w:r>
-    </w:p>
-    <w:p>
-      <w:pPr>
-        <w:pStyle w:val="ListParagraph"/>
-        <w:numPr>
-          <w:ilvl w:val="0"/>
-          <w:numId w:val="3"/>
-        </w:numPr>
-      </w:pPr>
-      <w:r>
-        <w:t xml:space="preserve">The </w:t>
-      </w:r>
-      <w:proofErr w:type="spellStart"/>
-      <w:r>
-        <w:t>total_app_usage_hours</w:t>
-      </w:r>
-      <w:proofErr w:type="spellEnd"/>
-      <w:r>
-        <w:t xml:space="preserve"> </w:t>
-      </w:r>
-      <w:r>
-        <w:t xml:space="preserve">is sometimes greater than the </w:t>
-      </w:r>
-      <w:proofErr w:type="spellStart"/>
-      <w:r>
-        <w:t>daily_screen_time_hours</w:t>
-      </w:r>
-      <w:proofErr w:type="spellEnd"/>
-      <w:r>
-        <w:t xml:space="preserve">.  It </w:t>
-      </w:r>
-      <w:r>
-        <w:t xml:space="preserve">should be less than </w:t>
-      </w:r>
-      <w:proofErr w:type="spellStart"/>
-      <w:r>
-        <w:t>daily_screen_time_hours</w:t>
-      </w:r>
-      <w:proofErr w:type="spellEnd"/>
-      <w:r>
-        <w:t>.</w:t>
-      </w:r>
-    </w:p>
-    <w:p>
-      <w:pPr>
-        <w:pStyle w:val="ListParagraph"/>
-        <w:numPr>
-          <w:ilvl w:val="0"/>
-          <w:numId w:val="3"/>
-        </w:numPr>
-      </w:pPr>
-      <w:r>
-        <w:t xml:space="preserve">These issues could be due to the data being manually or synthetically made up, or it could also be because of logging errors </w:t>
-      </w:r>
-    </w:p>
-    <w:p>
-      <w:r>
-        <w:t>Next Using the Pandas library to analyze the data these are more notes:</w:t>
-      </w:r>
-    </w:p>
-    <w:p>
-      <w:pPr>
-        <w:pStyle w:val="ListParagraph"/>
-        <w:numPr>
-          <w:ilvl w:val="0"/>
-          <w:numId w:val="5"/>
-        </w:numPr>
-      </w:pPr>
-      <w:r>
-        <w:t>Checked the data type for each column</w:t>
-      </w:r>
-    </w:p>
-    <w:p>
-      <w:pPr>
-        <w:pStyle w:val="ListParagraph"/>
-        <w:numPr>
-          <w:ilvl w:val="0"/>
-          <w:numId w:val="5"/>
-        </w:numPr>
-      </w:pPr>
-      <w:r>
-        <w:t>Found the mean, minimum, maximum, standard deviation, and the quartiles</w:t>
-      </w:r>
-    </w:p>
-    <w:p>
-      <w:pPr>
-        <w:pStyle w:val="ListParagraph"/>
-        <w:numPr>
-          <w:ilvl w:val="0"/>
-          <w:numId w:val="5"/>
-        </w:numPr>
-      </w:pPr>
-      <w:r>
-        <w:t>Checked for Null values in the dataset (there were none)</w:t>
-      </w:r>
-    </w:p>
-    <w:p>
-      <w:pPr>
-        <w:pStyle w:val="ListParagraph"/>
-        <w:numPr>
-          <w:ilvl w:val="0"/>
-          <w:numId w:val="5"/>
-        </w:numPr>
-      </w:pPr>
-      <w:r>
-        <w:t>Checked for duplicates (there were no duplicate rows)</w:t>
-      </w:r>
-    </w:p>
-    <w:p>
-      <w:pPr>
-        <w:pStyle w:val="ListParagraph"/>
-        <w:numPr>
-          <w:ilvl w:val="0"/>
-          <w:numId w:val="5"/>
-        </w:numPr>
-      </w:pPr>
-      <w:r>
-        <w:t>I ran a check for</w:t>
-      </w:r>
-      <w:r>
-        <w:t xml:space="preserve"> outliers, and </w:t>
-      </w:r>
-      <w:r>
-        <w:t>surprisingly found none.</w:t>
-      </w:r>
-    </w:p>
-    <w:p>
-      <w:pPr>
-        <w:pStyle w:val="ListParagraph"/>
-        <w:numPr>
-          <w:ilvl w:val="0"/>
-          <w:numId w:val="5"/>
-        </w:numPr>
-      </w:pPr>
-      <w:r>
-        <w:t>Created a correlation matrix to see how strong the relationships between each of the variables are.</w:t>
-      </w:r>
-    </w:p>
-    <w:p>
-      <w:r>
-        <w:lastRenderedPageBreak/>
-        <w:t>So far it seems that most of the people in the sample are around 38-39 years old, with a standard deviation of 12.186. It also seems that most people have a daily screen time of 7 – 8 hours.</w:t>
-      </w:r>
-    </w:p>
-    <w:p/>
-    <w:p>
-      <w:r>
-        <w:t>The second Dataset we are using ‘</w:t>
-      </w:r>
-      <w:proofErr w:type="spellStart"/>
-      <w:r>
-        <w:t>user_behavior_dataset</w:t>
-      </w:r>
-      <w:proofErr w:type="spellEnd"/>
-      <w:r>
-        <w:t>’ from Kaggle as well. Explores the user behavior for 700 participants and explores variables such as app usage time, screen time, battery drainage, and data usage.</w:t>
-      </w:r>
-    </w:p>
-    <w:p/>
-    <w:p>
-      <w:r>
-        <w:t>After e</w:t>
-      </w:r>
-      <w:r>
-        <w:t>xamining the dataset here are some initial notes:</w:t>
-      </w:r>
-    </w:p>
-    <w:p>
-      <w:pPr>
-        <w:pStyle w:val="ListParagraph"/>
-        <w:numPr>
-          <w:ilvl w:val="0"/>
-          <w:numId w:val="6"/>
-        </w:numPr>
-      </w:pPr>
-      <w:r>
-        <w:t>We find this dataset unlike the previous seems to be mostly consistent with its values</w:t>
-      </w:r>
-    </w:p>
-    <w:p>
-      <w:pPr>
-        <w:pStyle w:val="ListParagraph"/>
-        <w:numPr>
-          <w:ilvl w:val="0"/>
-          <w:numId w:val="6"/>
-        </w:numPr>
-      </w:pPr>
-      <w:r>
-        <w:t xml:space="preserve">The </w:t>
-      </w:r>
-      <w:proofErr w:type="spellStart"/>
-      <w:r>
-        <w:t>app_usage_time</w:t>
-      </w:r>
-      <w:proofErr w:type="spellEnd"/>
-      <w:r>
-        <w:t xml:space="preserve"> column is in minutes, while the </w:t>
-      </w:r>
-      <w:proofErr w:type="spellStart"/>
-      <w:r>
-        <w:t>screen_time</w:t>
-      </w:r>
-      <w:proofErr w:type="spellEnd"/>
-      <w:r>
-        <w:t xml:space="preserve"> is in hours.</w:t>
-      </w:r>
-    </w:p>
-    <w:p>
-      <w:pPr>
-        <w:pStyle w:val="ListParagraph"/>
-        <w:numPr>
-          <w:ilvl w:val="0"/>
-          <w:numId w:val="6"/>
-        </w:numPr>
-      </w:pPr>
-      <w:proofErr w:type="spellStart"/>
-      <w:r>
-        <w:t>Screen_</w:t>
-      </w:r>
-      <w:r>
-        <w:t>On_</w:t>
-      </w:r>
-      <w:r>
-        <w:t>time</w:t>
-      </w:r>
-      <w:proofErr w:type="spellEnd"/>
-      <w:r>
-        <w:t xml:space="preserve"> is &gt; </w:t>
-      </w:r>
-      <w:proofErr w:type="spellStart"/>
-      <w:r>
-        <w:t>app_usage_time</w:t>
-      </w:r>
-      <w:proofErr w:type="spellEnd"/>
-      <w:r>
-        <w:t xml:space="preserve"> as it should be </w:t>
-      </w:r>
-    </w:p>
-    <w:p>
-      <w:pPr>
-        <w:pStyle w:val="ListParagraph"/>
-        <w:numPr>
-          <w:ilvl w:val="0"/>
-          <w:numId w:val="6"/>
-        </w:numPr>
-      </w:pPr>
-      <w:proofErr w:type="spellStart"/>
-      <w:r>
-        <w:t>Batter_drainage</w:t>
-      </w:r>
-      <w:proofErr w:type="spellEnd"/>
-      <w:r>
-        <w:t xml:space="preserve"> and </w:t>
-      </w:r>
-      <w:proofErr w:type="spellStart"/>
-      <w:r>
-        <w:t>data_usage</w:t>
-      </w:r>
-      <w:proofErr w:type="spellEnd"/>
-      <w:r>
-        <w:t xml:space="preserve"> seem to be both correlated to </w:t>
-      </w:r>
-      <w:proofErr w:type="spellStart"/>
-      <w:r>
-        <w:t>app_usage_time</w:t>
-      </w:r>
-      <w:proofErr w:type="spellEnd"/>
-      <w:r>
-        <w:t xml:space="preserve"> and </w:t>
-      </w:r>
-      <w:proofErr w:type="spellStart"/>
-      <w:r>
-        <w:t>screen_time</w:t>
-      </w:r>
-      <w:proofErr w:type="spellEnd"/>
-      <w:r>
-        <w:t>.</w:t>
-      </w:r>
-    </w:p>
-    <w:p>
-      <w:pPr>
-        <w:pStyle w:val="ListParagraph"/>
-        <w:numPr>
-          <w:ilvl w:val="0"/>
-          <w:numId w:val="6"/>
-        </w:numPr>
-      </w:pPr>
-      <w:r>
-        <w:t>Most of this dataset are android users</w:t>
-      </w:r>
-    </w:p>
-    <w:p>
-      <w:r>
-        <w:t xml:space="preserve">After using the </w:t>
-      </w:r>
-      <w:proofErr w:type="gramStart"/>
-      <w:r>
-        <w:t>pandas</w:t>
-      </w:r>
-      <w:proofErr w:type="gramEnd"/>
-      <w:r>
-        <w:t xml:space="preserve"> library built in functions to further analyze this dataset here are some more notes:</w:t>
-      </w:r>
-    </w:p>
-    <w:p>
-      <w:pPr>
-        <w:pStyle w:val="ListParagraph"/>
-        <w:numPr>
-          <w:ilvl w:val="0"/>
-          <w:numId w:val="7"/>
-        </w:numPr>
-      </w:pPr>
-      <w:proofErr w:type="spellStart"/>
-      <w:r>
-        <w:t>App_usage_time</w:t>
-      </w:r>
-      <w:proofErr w:type="spellEnd"/>
-      <w:r>
-        <w:t xml:space="preserve"> has a mean of 271.12, and a standard deviation of 177.19</w:t>
-      </w:r>
-    </w:p>
-    <w:p>
-      <w:pPr>
-        <w:pStyle w:val="ListParagraph"/>
-        <w:numPr>
-          <w:ilvl w:val="0"/>
-          <w:numId w:val="7"/>
-        </w:numPr>
-      </w:pPr>
-      <w:proofErr w:type="spellStart"/>
-      <w:r>
-        <w:t>Screen_on_time</w:t>
-      </w:r>
-      <w:proofErr w:type="spellEnd"/>
-      <w:r>
-        <w:t xml:space="preserve"> has a mean of 5.27, and a standard deviation of 3.06</w:t>
-      </w:r>
-    </w:p>
-    <w:p>
-      <w:pPr>
-        <w:pStyle w:val="ListParagraph"/>
-        <w:numPr>
-          <w:ilvl w:val="0"/>
-          <w:numId w:val="7"/>
-        </w:numPr>
-      </w:pPr>
-      <w:r>
-        <w:t>The mean, Std, min, max, and the quartiles for the remaining variables have also been found.</w:t>
-      </w:r>
-    </w:p>
-    <w:p>
-      <w:pPr>
-        <w:pStyle w:val="ListParagraph"/>
-        <w:numPr>
-          <w:ilvl w:val="0"/>
-          <w:numId w:val="7"/>
-        </w:numPr>
-      </w:pPr>
-      <w:r>
-        <w:t>Checked for null values (none were found)</w:t>
-      </w:r>
-    </w:p>
-    <w:p>
-      <w:pPr>
-        <w:pStyle w:val="ListParagraph"/>
-        <w:numPr>
-          <w:ilvl w:val="0"/>
-          <w:numId w:val="7"/>
-        </w:numPr>
-      </w:pPr>
-      <w:r>
-        <w:t>Checked for duplicates (none were found)</w:t>
-      </w:r>
-    </w:p>
-    <w:p>
-      <w:pPr>
-        <w:pStyle w:val="ListParagraph"/>
-        <w:numPr>
-          <w:ilvl w:val="0"/>
-          <w:numId w:val="7"/>
-        </w:numPr>
-      </w:pPr>
-      <w:r>
-        <w:t xml:space="preserve">After creating histograms with 100 bins for various variables, it seems that we have diverse range of ages, from 18 to 59. </w:t>
-      </w:r>
-    </w:p>
-    <w:p>
-      <w:pPr>
-        <w:pStyle w:val="ListParagraph"/>
-        <w:numPr>
-          <w:ilvl w:val="0"/>
-          <w:numId w:val="7"/>
-        </w:numPr>
-      </w:pPr>
-      <w:r>
-        <w:t xml:space="preserve">From the histogram </w:t>
-      </w:r>
-      <w:proofErr w:type="spellStart"/>
-      <w:r>
-        <w:t>App_usage_time</w:t>
-      </w:r>
-      <w:proofErr w:type="spellEnd"/>
-      <w:r>
-        <w:t xml:space="preserve"> seems to be mostly skewed to the left most users are moderate users. Also applies to </w:t>
-      </w:r>
-      <w:proofErr w:type="spellStart"/>
-      <w:r>
-        <w:t>screen_on_time</w:t>
-      </w:r>
-      <w:proofErr w:type="spellEnd"/>
-      <w:r>
-        <w:t>.</w:t>
-      </w:r>
-    </w:p>
-    <w:p>
-      <w:pPr>
-        <w:pStyle w:val="ListParagraph"/>
-        <w:numPr>
-          <w:ilvl w:val="0"/>
-          <w:numId w:val="7"/>
-        </w:numPr>
-      </w:pPr>
-      <w:r>
-        <w:t xml:space="preserve">Looking at the correlation matrix and the heat map, most variables except for the </w:t>
-      </w:r>
-      <w:proofErr w:type="spellStart"/>
-      <w:r>
-        <w:t>user_ID</w:t>
-      </w:r>
-      <w:proofErr w:type="spellEnd"/>
-      <w:r>
-        <w:t>, and age seem to be strongly correlated to each other.</w:t>
-      </w:r>
-    </w:p>
-    <w:p>
-      <w:pPr>
-        <w:pStyle w:val="ListParagraph"/>
-        <w:numPr>
-          <w:ilvl w:val="0"/>
-          <w:numId w:val="7"/>
-        </w:numPr>
-      </w:pPr>
-      <w:r>
-        <w:t>The IQR method was used to find and flag outliers (none were found).</w:t>
-      </w:r>
-    </w:p>
-    <w:p>
-      <w:pPr>
-        <w:pStyle w:val="ListParagraph"/>
-      </w:pPr>
-    </w:p>
-    <w:p>
-      <w:pPr>
-        <w:rPr>
-          <w:b/>
-          <w:bCs/>
-        </w:rPr>
-      </w:pPr>
-    </w:p>
-    <w:p>
-      <w:pPr>
-        <w:rPr>
-          <w:b/>
-          <w:bCs/>
-        </w:rPr>
-      </w:pPr>
-    </w:p>
-    <w:p>
-      <w:r>
-        <w:lastRenderedPageBreak/>
-        <w:t>The third dataset we are using “</w:t>
-      </w:r>
-      <w:proofErr w:type="spellStart"/>
-      <w:r>
-        <w:t>AffectOfMobilePhonesOnStudents</w:t>
-      </w:r>
-      <w:proofErr w:type="spellEnd"/>
-      <w:r>
-        <w:t xml:space="preserve">” from </w:t>
-      </w:r>
-      <w:proofErr w:type="spellStart"/>
-      <w:proofErr w:type="gramStart"/>
-      <w:r>
-        <w:t>github</w:t>
-      </w:r>
-      <w:proofErr w:type="spellEnd"/>
-      <w:r>
-        <w:t xml:space="preserve"> ,</w:t>
-      </w:r>
-      <w:proofErr w:type="gramEnd"/>
-      <w:r>
-        <w:t xml:space="preserve"> investigates the Affect of mobile phones on students</w:t>
-      </w:r>
-      <w:r>
-        <w:t xml:space="preserve">. With a sample size of 99 students. </w:t>
-      </w:r>
-      <w:r>
-        <w:t>It takes into consideration variables like:</w:t>
-      </w:r>
-    </w:p>
-    <w:p>
-      <w:pPr>
-        <w:pStyle w:val="ListParagraph"/>
-        <w:numPr>
-          <w:ilvl w:val="0"/>
-          <w:numId w:val="8"/>
-        </w:numPr>
-      </w:pPr>
-      <w:r>
-        <w:t>Age</w:t>
-      </w:r>
-    </w:p>
-    <w:p>
-      <w:pPr>
-        <w:pStyle w:val="ListParagraph"/>
-        <w:numPr>
-          <w:ilvl w:val="0"/>
-          <w:numId w:val="8"/>
-        </w:numPr>
-      </w:pPr>
-      <w:r>
-        <w:t>Gender</w:t>
-      </w:r>
-    </w:p>
-    <w:p>
-      <w:pPr>
-        <w:pStyle w:val="ListParagraph"/>
-        <w:numPr>
-          <w:ilvl w:val="0"/>
-          <w:numId w:val="8"/>
-        </w:numPr>
-      </w:pPr>
-      <w:r>
-        <w:t xml:space="preserve">Mobile phone use for education </w:t>
-      </w:r>
-    </w:p>
-    <w:p>
-      <w:pPr>
-        <w:pStyle w:val="ListParagraph"/>
-        <w:numPr>
-          <w:ilvl w:val="0"/>
-          <w:numId w:val="8"/>
-        </w:numPr>
-      </w:pPr>
-      <w:r>
-        <w:t>Mobile phone activities</w:t>
-      </w:r>
-    </w:p>
-    <w:p>
-      <w:pPr>
-        <w:pStyle w:val="ListParagraph"/>
-        <w:numPr>
-          <w:ilvl w:val="0"/>
-          <w:numId w:val="8"/>
-        </w:numPr>
-      </w:pPr>
-      <w:r>
-        <w:t>Educational apps</w:t>
-      </w:r>
-    </w:p>
-    <w:p>
-      <w:pPr>
-        <w:pStyle w:val="ListParagraph"/>
-        <w:numPr>
-          <w:ilvl w:val="0"/>
-          <w:numId w:val="8"/>
-        </w:numPr>
-      </w:pPr>
-      <w:r>
-        <w:t>Daily usage</w:t>
-      </w:r>
-    </w:p>
-    <w:p>
-      <w:pPr>
-        <w:pStyle w:val="ListParagraph"/>
-        <w:numPr>
-          <w:ilvl w:val="0"/>
-          <w:numId w:val="8"/>
-        </w:numPr>
-      </w:pPr>
-      <w:r>
-        <w:t>Attention span</w:t>
-      </w:r>
-    </w:p>
-    <w:p>
-      <w:pPr>
-        <w:pStyle w:val="ListParagraph"/>
-        <w:numPr>
-          <w:ilvl w:val="0"/>
-          <w:numId w:val="8"/>
-        </w:numPr>
-      </w:pPr>
-      <w:r>
-        <w:t>Performance impact</w:t>
-      </w:r>
-    </w:p>
-    <w:p>
-      <w:pPr>
-        <w:pStyle w:val="ListParagraph"/>
-        <w:numPr>
-          <w:ilvl w:val="0"/>
-          <w:numId w:val="8"/>
-        </w:numPr>
-      </w:pPr>
-      <w:r>
-        <w:t>Health risks</w:t>
-      </w:r>
-    </w:p>
-    <w:p>
-      <w:pPr>
-        <w:pStyle w:val="ListParagraph"/>
-        <w:numPr>
-          <w:ilvl w:val="0"/>
-          <w:numId w:val="8"/>
-        </w:numPr>
-      </w:pPr>
-      <w:r>
-        <w:t>Usage symptoms</w:t>
-      </w:r>
-    </w:p>
-    <w:p>
-      <w:pPr>
-        <w:pStyle w:val="ListParagraph"/>
-        <w:numPr>
-          <w:ilvl w:val="0"/>
-          <w:numId w:val="8"/>
-        </w:numPr>
-      </w:pPr>
-      <w:r>
-        <w:t xml:space="preserve">Symptom frequency </w:t>
-      </w:r>
-    </w:p>
-    <w:p>
-      <w:pPr>
-        <w:pStyle w:val="ListParagraph"/>
-        <w:numPr>
-          <w:ilvl w:val="0"/>
-          <w:numId w:val="8"/>
-        </w:numPr>
-      </w:pPr>
-      <w:r>
-        <w:t xml:space="preserve">Health rating </w:t>
-      </w:r>
-      <w:proofErr w:type="gramStart"/>
-      <w:r>
-        <w:t>…..</w:t>
-      </w:r>
-      <w:proofErr w:type="gramEnd"/>
-    </w:p>
-    <w:p/>
-    <w:p>
-      <w:r>
-        <w:t>After examining the Dataset</w:t>
-      </w:r>
-      <w:r>
-        <w:t xml:space="preserve"> here are some initial n</w:t>
-      </w:r>
-      <w:r>
-        <w:t>otes:</w:t>
-      </w:r>
-    </w:p>
-    <w:p>
-      <w:pPr>
-        <w:pStyle w:val="ListParagraph"/>
-        <w:numPr>
-          <w:ilvl w:val="0"/>
-          <w:numId w:val="10"/>
-        </w:numPr>
-      </w:pPr>
-      <w:r>
-        <w:t>Most students are android users</w:t>
-      </w:r>
-      <w:r>
-        <w:t>, have 4-6 hours of screen time, and sometimes use the phone for educational purposes.</w:t>
-      </w:r>
-    </w:p>
-    <w:p>
-      <w:pPr>
-        <w:pStyle w:val="ListParagraph"/>
-        <w:numPr>
-          <w:ilvl w:val="0"/>
-          <w:numId w:val="10"/>
-        </w:numPr>
-      </w:pPr>
-      <w:r>
-        <w:t>Most students find it useful for studying, using educational videos.</w:t>
-      </w:r>
-    </w:p>
-    <w:p>
-      <w:pPr>
-        <w:pStyle w:val="ListParagraph"/>
-        <w:numPr>
-          <w:ilvl w:val="0"/>
-          <w:numId w:val="10"/>
-        </w:numPr>
-      </w:pPr>
-      <w:r>
-        <w:t>Most students agree it impacts their performance, and distracts them while studying.</w:t>
-      </w:r>
-    </w:p>
-    <w:p>
-      <w:pPr>
-        <w:pStyle w:val="ListParagraph"/>
-        <w:numPr>
-          <w:ilvl w:val="0"/>
-          <w:numId w:val="10"/>
-        </w:numPr>
-      </w:pPr>
-      <w:r>
-        <w:t xml:space="preserve">Most students get usage symptoms like </w:t>
-      </w:r>
-      <w:proofErr w:type="spellStart"/>
-      <w:r>
-        <w:t>headcahes</w:t>
-      </w:r>
-      <w:proofErr w:type="spellEnd"/>
-      <w:r>
-        <w:t>, anxiety and stress.</w:t>
-      </w:r>
-    </w:p>
-    <w:p>
-      <w:pPr>
-        <w:pStyle w:val="ListParagraph"/>
-        <w:numPr>
-          <w:ilvl w:val="0"/>
-          <w:numId w:val="10"/>
-        </w:numPr>
-      </w:pPr>
-      <w:r>
-        <w:t>Most students have a good health rating</w:t>
-      </w:r>
-    </w:p>
-    <w:p>
-      <w:r>
-        <w:t xml:space="preserve">After using the pandas </w:t>
-      </w:r>
-      <w:proofErr w:type="spellStart"/>
-      <w:r>
-        <w:t>libarary</w:t>
-      </w:r>
-      <w:proofErr w:type="spellEnd"/>
-      <w:r>
-        <w:t xml:space="preserve"> to further analyze te dataset here are some findings:</w:t>
-      </w:r>
-    </w:p>
-    <w:p>
-      <w:pPr>
-        <w:pStyle w:val="ListParagraph"/>
-        <w:numPr>
-          <w:ilvl w:val="0"/>
-          <w:numId w:val="11"/>
-        </w:numPr>
-      </w:pPr>
-      <w:r>
-        <w:t>Obtained the datatype for each variable all of them are objects</w:t>
-      </w:r>
-    </w:p>
-    <w:p>
-      <w:pPr>
-        <w:pStyle w:val="ListParagraph"/>
-        <w:numPr>
-          <w:ilvl w:val="0"/>
-          <w:numId w:val="11"/>
-        </w:numPr>
-      </w:pPr>
-      <w:r>
-        <w:t xml:space="preserve">There are </w:t>
-      </w:r>
-      <w:r>
-        <w:t>six</w:t>
-      </w:r>
-      <w:r>
-        <w:t xml:space="preserve"> null values</w:t>
-      </w:r>
-      <w:r>
-        <w:t xml:space="preserve"> found in these rows:</w:t>
-      </w:r>
-    </w:p>
-    <w:p>
-      <w:pPr>
-        <w:pStyle w:val="ListParagraph"/>
-        <w:numPr>
-          <w:ilvl w:val="1"/>
-          <w:numId w:val="11"/>
-        </w:numPr>
-        <w:rPr>
-          <w:sz w:val="20"/>
-          <w:szCs w:val="20"/>
-        </w:rPr>
-      </w:pPr>
-      <w:r>
-        <w:rPr>
-          <w:sz w:val="20"/>
-          <w:szCs w:val="20"/>
-        </w:rPr>
-        <w:t>Helpful for studying</w:t>
-      </w:r>
-    </w:p>
-    <w:p>
-      <w:pPr>
-        <w:pStyle w:val="ListParagraph"/>
-        <w:numPr>
-          <w:ilvl w:val="1"/>
-          <w:numId w:val="11"/>
-        </w:numPr>
-        <w:rPr>
-          <w:sz w:val="20"/>
-          <w:szCs w:val="20"/>
-        </w:rPr>
-      </w:pPr>
-      <w:r>
-        <w:rPr>
-          <w:sz w:val="20"/>
-          <w:szCs w:val="20"/>
-        </w:rPr>
-        <w:t>Educational Apps</w:t>
-      </w:r>
-    </w:p>
-    <w:p>
-      <w:pPr>
-        <w:pStyle w:val="ListParagraph"/>
-        <w:numPr>
-          <w:ilvl w:val="1"/>
-          <w:numId w:val="11"/>
-        </w:numPr>
-        <w:rPr>
-          <w:sz w:val="20"/>
-          <w:szCs w:val="20"/>
-        </w:rPr>
-      </w:pPr>
-      <w:r>
-        <w:rPr>
-          <w:sz w:val="20"/>
-          <w:szCs w:val="20"/>
-        </w:rPr>
-        <w:t>Usage distraction</w:t>
-      </w:r>
-    </w:p>
-    <w:p>
-      <w:pPr>
-        <w:pStyle w:val="ListParagraph"/>
-        <w:numPr>
-          <w:ilvl w:val="1"/>
-          <w:numId w:val="11"/>
-        </w:numPr>
-        <w:rPr>
-          <w:sz w:val="20"/>
-          <w:szCs w:val="20"/>
-        </w:rPr>
-      </w:pPr>
-      <w:r>
-        <w:rPr>
-          <w:sz w:val="20"/>
-          <w:szCs w:val="20"/>
-        </w:rPr>
-        <w:t>Useful features</w:t>
-      </w:r>
-    </w:p>
-    <w:p>
-      <w:pPr>
-        <w:pStyle w:val="ListParagraph"/>
-        <w:numPr>
-          <w:ilvl w:val="1"/>
-          <w:numId w:val="11"/>
-        </w:numPr>
-        <w:rPr>
-          <w:sz w:val="20"/>
-          <w:szCs w:val="20"/>
-        </w:rPr>
-      </w:pPr>
-      <w:r>
-        <w:rPr>
-          <w:sz w:val="20"/>
-          <w:szCs w:val="20"/>
-        </w:rPr>
-        <w:t>Health risks</w:t>
-      </w:r>
-    </w:p>
-    <w:p>
-      <w:pPr>
-        <w:pStyle w:val="ListParagraph"/>
-        <w:numPr>
-          <w:ilvl w:val="1"/>
-          <w:numId w:val="11"/>
-        </w:numPr>
-        <w:rPr>
-          <w:sz w:val="20"/>
-          <w:szCs w:val="20"/>
-        </w:rPr>
-      </w:pPr>
-      <w:r>
-        <w:rPr>
-          <w:sz w:val="20"/>
-          <w:szCs w:val="20"/>
-        </w:rPr>
-        <w:t>Usage symptoms</w:t>
-      </w:r>
-    </w:p>
-    <w:p>
-      <w:pPr>
-        <w:pStyle w:val="ListParagraph"/>
-        <w:numPr>
-          <w:ilvl w:val="0"/>
-          <w:numId w:val="11"/>
-        </w:numPr>
-      </w:pPr>
-      <w:r>
-        <w:t>No duplicate values found</w:t>
-      </w:r>
-    </w:p>
-    <w:p>
-      <w:pPr>
-        <w:pStyle w:val="ListParagraph"/>
-        <w:numPr>
-          <w:ilvl w:val="0"/>
-          <w:numId w:val="11"/>
-        </w:numPr>
-      </w:pPr>
-      <w:r>
-        <w:t xml:space="preserve">The Dataset seems to be consistent </w:t>
-      </w:r>
-    </w:p>
-    <w:p>
-      <w:r>
-        <w:t xml:space="preserve">Then we impute the missing </w:t>
-      </w:r>
-      <w:r>
-        <w:t>six</w:t>
-      </w:r>
-      <w:r>
-        <w:t xml:space="preserve"> values</w:t>
-      </w:r>
-      <w:r>
-        <w:t xml:space="preserve">, using the most frequent values for each </w:t>
-      </w:r>
-      <w:r>
-        <w:t>column</w:t>
-      </w:r>
-      <w:r>
-        <w:t>.</w:t>
-      </w:r>
-    </w:p>
-    <w:p>
-      <w:r>
-        <w:lastRenderedPageBreak/>
-        <w:t>The Fourth dataset</w:t>
-      </w:r>
-      <w:r>
-        <w:t xml:space="preserve"> ‘mobile_addiction.csv’ also from Kaggle. Investigates the addiction level of participants with a sample size of 13,600. With variables like </w:t>
-      </w:r>
-      <w:proofErr w:type="spellStart"/>
-      <w:r>
-        <w:t>daily_screen_time</w:t>
-      </w:r>
-      <w:proofErr w:type="spellEnd"/>
-      <w:r>
-        <w:t xml:space="preserve">, </w:t>
-      </w:r>
-      <w:proofErr w:type="spellStart"/>
-      <w:r>
-        <w:t>app_sessions</w:t>
-      </w:r>
-      <w:proofErr w:type="spellEnd"/>
-      <w:r>
-        <w:t xml:space="preserve">, </w:t>
-      </w:r>
-      <w:proofErr w:type="spellStart"/>
-      <w:r>
-        <w:t>social_media_usage</w:t>
-      </w:r>
-      <w:proofErr w:type="spellEnd"/>
-      <w:r>
-        <w:t xml:space="preserve">, </w:t>
-      </w:r>
-      <w:proofErr w:type="spellStart"/>
-      <w:r>
-        <w:t>gaming_time</w:t>
-      </w:r>
-      <w:proofErr w:type="spellEnd"/>
-      <w:r>
-        <w:t xml:space="preserve">, notifications, </w:t>
-      </w:r>
-      <w:proofErr w:type="spellStart"/>
-      <w:r>
-        <w:t>night_usage</w:t>
-      </w:r>
-      <w:proofErr w:type="spellEnd"/>
-      <w:r>
-        <w:t xml:space="preserve">, age, </w:t>
-      </w:r>
-      <w:proofErr w:type="spellStart"/>
-      <w:r>
-        <w:t>work_study_hours</w:t>
-      </w:r>
-      <w:proofErr w:type="spellEnd"/>
-      <w:r>
-        <w:t xml:space="preserve">, </w:t>
-      </w:r>
-      <w:proofErr w:type="spellStart"/>
-      <w:r>
-        <w:t>stress_level</w:t>
-      </w:r>
-      <w:proofErr w:type="spellEnd"/>
-      <w:r>
-        <w:t xml:space="preserve">, </w:t>
-      </w:r>
-      <w:proofErr w:type="spellStart"/>
-      <w:r>
-        <w:t>apps_installed</w:t>
-      </w:r>
-      <w:proofErr w:type="spellEnd"/>
-      <w:r>
-        <w:t>, Addicted.</w:t>
-      </w:r>
-    </w:p>
-    <w:p/>
-    <w:p>
-      <w:r>
-        <w:t>After taking an initial look on the dataset here are some notes:</w:t>
-      </w:r>
-    </w:p>
-    <w:p>
-      <w:pPr>
-        <w:pStyle w:val="ListParagraph"/>
-        <w:numPr>
-          <w:ilvl w:val="0"/>
-          <w:numId w:val="13"/>
-        </w:numPr>
-      </w:pPr>
-      <w:proofErr w:type="spellStart"/>
-      <w:r>
-        <w:t>Daily_screen_time</w:t>
-      </w:r>
-      <w:proofErr w:type="spellEnd"/>
-      <w:r>
-        <w:t xml:space="preserve"> increases as </w:t>
-      </w:r>
-      <w:proofErr w:type="spellStart"/>
-      <w:r>
-        <w:t>app_sessions</w:t>
-      </w:r>
-      <w:proofErr w:type="spellEnd"/>
-      <w:r>
-        <w:t xml:space="preserve"> increases.</w:t>
-      </w:r>
-    </w:p>
-    <w:p>
-      <w:pPr>
-        <w:pStyle w:val="ListParagraph"/>
-        <w:numPr>
-          <w:ilvl w:val="0"/>
-          <w:numId w:val="13"/>
-        </w:numPr>
-      </w:pPr>
-      <w:proofErr w:type="spellStart"/>
-      <w:r>
-        <w:t>Stress_levels</w:t>
-      </w:r>
-      <w:proofErr w:type="spellEnd"/>
-      <w:r>
-        <w:t xml:space="preserve"> increase as </w:t>
-      </w:r>
-      <w:proofErr w:type="spellStart"/>
-      <w:r>
-        <w:t>social_media_usage</w:t>
-      </w:r>
-      <w:proofErr w:type="spellEnd"/>
-      <w:r>
-        <w:t xml:space="preserve"> increases.</w:t>
-      </w:r>
-    </w:p>
-    <w:p>
-      <w:pPr>
-        <w:pStyle w:val="ListParagraph"/>
-        <w:numPr>
-          <w:ilvl w:val="0"/>
-          <w:numId w:val="13"/>
-        </w:numPr>
-      </w:pPr>
-      <w:r>
-        <w:t>Subjects who have minimal social_</w:t>
-      </w:r>
-      <w:proofErr w:type="spellStart"/>
-      <w:r>
-        <w:t>media_usage</w:t>
-      </w:r>
-      <w:proofErr w:type="spellEnd"/>
-      <w:r>
-        <w:t xml:space="preserve"> are usually not addicted.</w:t>
-      </w:r>
-    </w:p>
-    <w:p>
-      <w:pPr>
-        <w:pStyle w:val="ListParagraph"/>
-        <w:numPr>
-          <w:ilvl w:val="0"/>
-          <w:numId w:val="13"/>
-        </w:numPr>
-      </w:pPr>
-      <w:r>
-        <w:t xml:space="preserve">Subjects who are younger tend to have higher </w:t>
-      </w:r>
-      <w:proofErr w:type="spellStart"/>
-      <w:r>
-        <w:t>social_media_time</w:t>
-      </w:r>
-      <w:proofErr w:type="spellEnd"/>
-      <w:r>
-        <w:t>.</w:t>
-      </w:r>
-    </w:p>
-    <w:p>
-      <w:r>
-        <w:t xml:space="preserve">After analyzing the file using </w:t>
-      </w:r>
-      <w:proofErr w:type="gramStart"/>
-      <w:r>
-        <w:t>pandas</w:t>
-      </w:r>
-      <w:proofErr w:type="gramEnd"/>
-      <w:r>
-        <w:t xml:space="preserve"> library here are some more notes:</w:t>
-      </w:r>
-    </w:p>
-    <w:p>
-      <w:pPr>
-        <w:pStyle w:val="ListParagraph"/>
-        <w:numPr>
-          <w:ilvl w:val="0"/>
-          <w:numId w:val="14"/>
-        </w:numPr>
-      </w:pPr>
-      <w:r>
-        <w:t>All columns have int data type except for the addicted column it is an object</w:t>
-      </w:r>
-    </w:p>
-    <w:p>
-      <w:pPr>
-        <w:pStyle w:val="ListParagraph"/>
-        <w:numPr>
-          <w:ilvl w:val="0"/>
-          <w:numId w:val="14"/>
-        </w:numPr>
-      </w:pPr>
-      <w:r>
-        <w:t>There are no null values</w:t>
-      </w:r>
-    </w:p>
-    <w:p>
-      <w:pPr>
-        <w:pStyle w:val="ListParagraph"/>
-        <w:numPr>
-          <w:ilvl w:val="0"/>
-          <w:numId w:val="14"/>
-        </w:numPr>
-      </w:pPr>
-      <w:r>
-        <w:t>There are no duplicates</w:t>
-      </w:r>
-    </w:p>
-    <w:p>
-      <w:pPr>
-        <w:pStyle w:val="ListParagraph"/>
-        <w:numPr>
-          <w:ilvl w:val="0"/>
-          <w:numId w:val="14"/>
-        </w:numPr>
-      </w:pPr>
-      <w:r>
-        <w:t>Created graphs to get a better understanding of the dataset</w:t>
-      </w:r>
-    </w:p>
-    <w:p>
-      <w:pPr>
-        <w:pStyle w:val="ListParagraph"/>
-        <w:numPr>
-          <w:ilvl w:val="0"/>
-          <w:numId w:val="14"/>
-        </w:numPr>
-      </w:pPr>
-      <w:r>
-        <w:t>Created a heatmap and correlation matrix to see the correlations between variables</w:t>
-      </w:r>
-    </w:p>
-    <w:p>
-      <w:pPr>
-        <w:pStyle w:val="ListParagraph"/>
-        <w:numPr>
-          <w:ilvl w:val="0"/>
-          <w:numId w:val="14"/>
-        </w:numPr>
-      </w:pPr>
-      <w:r>
-        <w:t>Tested for outliers using z-test method (271 outliers were found)</w:t>
-      </w:r>
-    </w:p>
-    <w:p>
-      <w:pPr>
-        <w:pStyle w:val="ListParagraph"/>
-        <w:numPr>
-          <w:ilvl w:val="0"/>
-          <w:numId w:val="14"/>
-        </w:numPr>
-      </w:pPr>
-      <w:r>
-        <w:t>Removed all outliers (dataset size is now 13,331)</w:t>
-      </w:r>
-    </w:p>
-    <w:p>
-      <w:pPr>
-        <w:pStyle w:val="ListParagraph"/>
-      </w:pPr>
-    </w:p>
     <w:sectPr>
-      <w:footerReference w:type="default" r:id="rId7"/>
       <w:pgSz w:w="12240" w:h="15840"/>
       <w:pgMar w:top="1440" w:right="1440" w:bottom="1440" w:left="1440" w:header="720" w:footer="720" w:gutter="0"/>
       <w:cols w:space="720"/>
@@ -1457,19 +1141,6 @@
 </w:endnotes>
 </file>
 
-<file path=word/footer1.xml><?xml version="1.0" encoding="utf-8"?>
-<w:ftr xmlns:wpc="http://schemas.microsoft.com/office/word/2010/wordprocessingCanvas" xmlns:cx="http://schemas.microsoft.com/office/drawing/2014/chartex" xmlns:cx1="http://schemas.microsoft.com/office/drawing/2015/9/8/chartex" xmlns:cx2="http://schemas.microsoft.com/office/drawing/2015/10/21/chartex" xmlns:cx3="http://schemas.microsoft.com/office/drawing/2016/5/9/chartex" xmlns:cx4="http://schemas.microsoft.com/office/drawing/2016/5/10/chartex" xmlns:cx5="http://schemas.microsoft.com/office/drawing/2016/5/11/chartex" xmlns:cx6="http://schemas.microsoft.com/office/drawing/2016/5/12/chartex" xmlns:cx7="http://schemas.microsoft.com/office/drawing/2016/5/13/chartex" xmlns:cx8="http://schemas.microsoft.com/office/drawing/2016/5/14/chartex" xmlns:mc="http://schemas.openxmlformats.org/markup-compatibility/2006" xmlns:aink="http://schemas.microsoft.com/office/drawing/2016/ink" xmlns:am3d="http://schemas.microsoft.com/office/drawing/2017/model3d" xmlns:o="urn:schemas-microsoft-com:office:office" xmlns:oel="http://schemas.microsoft.com/office/2019/extlst" xmlns:r="http://schemas.openxmlformats.org/officeDocument/2006/relationships" xmlns:m="http://schemas.openxmlformats.org/officeDocument/2006/math" xmlns:v="urn:schemas-microsoft-com:vml" xmlns:wp14="http://schemas.microsoft.com/office/word/2010/wordprocessingDrawing" xmlns:wp="http://schemas.openxmlformats.org/drawingml/2006/wordprocessingDrawing" xmlns:w10="urn:schemas-microsoft-com:office:word" xmlns:w="http://schemas.openxmlformats.org/wordprocessingml/2006/main" xmlns:w14="http://schemas.microsoft.com/office/word/2010/wordml" xmlns:w15="http://schemas.microsoft.com/office/word/2012/wordml" xmlns:w16cex="http://schemas.microsoft.com/office/word/2018/wordml/cex" xmlns:w16cid="http://schemas.microsoft.com/office/word/2016/wordml/cid" xmlns:w16="http://schemas.microsoft.com/office/word/2018/wordml" xmlns:w16du="http://schemas.microsoft.com/office/word/2023/wordml/word16du" xmlns:w16sdtdh="http://schemas.microsoft.com/office/word/2020/wordml/sdtdatahash" xmlns:w16sdtfl="http://schemas.microsoft.com/office/word/2024/wordml/sdtformatlock" xmlns:w16se="http://schemas.microsoft.com/office/word/2015/wordml/symex" xmlns:wpg="http://schemas.microsoft.com/office/word/2010/wordprocessingGroup" xmlns:wpi="http://schemas.microsoft.com/office/word/2010/wordprocessingInk" xmlns:wne="http://schemas.microsoft.com/office/word/2006/wordml" xmlns:wps="http://schemas.microsoft.com/office/word/2010/wordprocessingShape" mc:Ignorable="w14 w15 w16se w16cid w16 w16cex w16sdtdh w16sdtfl w16du wp14">
-  <w:p>
-    <w:pPr>
-      <w:pStyle w:val="Footer"/>
-    </w:pPr>
-    <w:r>
-      <w:t>Note: this isn’t the final documentation this is just to help remember what each dataset was</w:t>
-    </w:r>
-  </w:p>
-</w:ftr>
-</file>
-
 <file path=word/footnotes.xml><?xml version="1.0" encoding="utf-8"?>
 <w:footnotes xmlns:wpc="http://schemas.microsoft.com/office/word/2010/wordprocessingCanvas" xmlns:cx="http://schemas.microsoft.com/office/drawing/2014/chartex" xmlns:cx1="http://schemas.microsoft.com/office/drawing/2015/9/8/chartex" xmlns:cx2="http://schemas.microsoft.com/office/drawing/2015/10/21/chartex" xmlns:cx3="http://schemas.microsoft.com/office/drawing/2016/5/9/chartex" xmlns:cx4="http://schemas.microsoft.com/office/drawing/2016/5/10/chartex" xmlns:cx5="http://schemas.microsoft.com/office/drawing/2016/5/11/chartex" xmlns:cx6="http://schemas.microsoft.com/office/drawing/2016/5/12/chartex" xmlns:cx7="http://schemas.microsoft.com/office/drawing/2016/5/13/chartex" xmlns:cx8="http://schemas.microsoft.com/office/drawing/2016/5/14/chartex" xmlns:mc="http://schemas.openxmlformats.org/markup-compatibility/2006" xmlns:aink="http://schemas.microsoft.com/office/drawing/2016/ink" xmlns:am3d="http://schemas.microsoft.com/office/drawing/2017/model3d" xmlns:o="urn:schemas-microsoft-com:office:office" xmlns:oel="http://schemas.microsoft.com/office/2019/extlst" xmlns:r="http://schemas.openxmlformats.org/officeDocument/2006/relationships" xmlns:m="http://schemas.openxmlformats.org/officeDocument/2006/math" xmlns:v="urn:schemas-microsoft-com:vml" xmlns:wp14="http://schemas.microsoft.com/office/word/2010/wordprocessingDrawing" xmlns:wp="http://schemas.openxmlformats.org/drawingml/2006/wordprocessingDrawing" xmlns:w10="urn:schemas-microsoft-com:office:word" xmlns:w="http://schemas.openxmlformats.org/wordprocessingml/2006/main" xmlns:w14="http://schemas.microsoft.com/office/word/2010/wordml" xmlns:w15="http://schemas.microsoft.com/office/word/2012/wordml" xmlns:w16cex="http://schemas.microsoft.com/office/word/2018/wordml/cex" xmlns:w16cid="http://schemas.microsoft.com/office/word/2016/wordml/cid" xmlns:w16="http://schemas.microsoft.com/office/word/2018/wordml" xmlns:w16du="http://schemas.microsoft.com/office/word/2023/wordml/word16du" xmlns:w16sdtdh="http://schemas.microsoft.com/office/word/2020/wordml/sdtdatahash" xmlns:w16sdtfl="http://schemas.microsoft.com/office/word/2024/wordml/sdtformatlock" xmlns:w16se="http://schemas.microsoft.com/office/word/2015/wordml/symex" xmlns:wpg="http://schemas.microsoft.com/office/word/2010/wordprocessingGroup" xmlns:wpi="http://schemas.microsoft.com/office/word/2010/wordprocessingInk" xmlns:wne="http://schemas.microsoft.com/office/word/2006/wordml" xmlns:wps="http://schemas.microsoft.com/office/word/2010/wordprocessingShape" mc:Ignorable="w14 w15 w16se w16cid w16 w16cex w16sdtdh w16sdtfl w16du wp14">
   <w:footnote w:type="separator" w:id="-1">
@@ -1498,6 +1169,119 @@
 <file path=word/numbering.xml><?xml version="1.0" encoding="utf-8"?>
 <w:numbering xmlns:wpc="http://schemas.microsoft.com/office/word/2010/wordprocessingCanvas" xmlns:cx="http://schemas.microsoft.com/office/drawing/2014/chartex" xmlns:cx1="http://schemas.microsoft.com/office/drawing/2015/9/8/chartex" xmlns:cx2="http://schemas.microsoft.com/office/drawing/2015/10/21/chartex" xmlns:cx3="http://schemas.microsoft.com/office/drawing/2016/5/9/chartex" xmlns:cx4="http://schemas.microsoft.com/office/drawing/2016/5/10/chartex" xmlns:cx5="http://schemas.microsoft.com/office/drawing/2016/5/11/chartex" xmlns:cx6="http://schemas.microsoft.com/office/drawing/2016/5/12/chartex" xmlns:cx7="http://schemas.microsoft.com/office/drawing/2016/5/13/chartex" xmlns:cx8="http://schemas.microsoft.com/office/drawing/2016/5/14/chartex" xmlns:mc="http://schemas.openxmlformats.org/markup-compatibility/2006" xmlns:aink="http://schemas.microsoft.com/office/drawing/2016/ink" xmlns:am3d="http://schemas.microsoft.com/office/drawing/2017/model3d" xmlns:o="urn:schemas-microsoft-com:office:office" xmlns:oel="http://schemas.microsoft.com/office/2019/extlst" xmlns:r="http://schemas.openxmlformats.org/officeDocument/2006/relationships" xmlns:m="http://schemas.openxmlformats.org/officeDocument/2006/math" xmlns:v="urn:schemas-microsoft-com:vml" xmlns:wp14="http://schemas.microsoft.com/office/word/2010/wordprocessingDrawing" xmlns:wp="http://schemas.openxmlformats.org/drawingml/2006/wordprocessingDrawing" xmlns:w10="urn:schemas-microsoft-com:office:word" xmlns:w="http://schemas.openxmlformats.org/wordprocessingml/2006/main" xmlns:w14="http://schemas.microsoft.com/office/word/2010/wordml" xmlns:w15="http://schemas.microsoft.com/office/word/2012/wordml" xmlns:w16cex="http://schemas.microsoft.com/office/word/2018/wordml/cex" xmlns:w16cid="http://schemas.microsoft.com/office/word/2016/wordml/cid" xmlns:w16="http://schemas.microsoft.com/office/word/2018/wordml" xmlns:w16du="http://schemas.microsoft.com/office/word/2023/wordml/word16du" xmlns:w16sdtdh="http://schemas.microsoft.com/office/word/2020/wordml/sdtdatahash" xmlns:w16sdtfl="http://schemas.microsoft.com/office/word/2024/wordml/sdtformatlock" xmlns:w16se="http://schemas.microsoft.com/office/word/2015/wordml/symex" xmlns:wpg="http://schemas.microsoft.com/office/word/2010/wordprocessingGroup" xmlns:wpi="http://schemas.microsoft.com/office/word/2010/wordprocessingInk" xmlns:wne="http://schemas.microsoft.com/office/word/2006/wordml" xmlns:wps="http://schemas.microsoft.com/office/word/2010/wordprocessingShape" mc:Ignorable="w14 w15 w16se w16cid w16 w16cex w16sdtdh w16sdtfl w16du wp14">
   <w:abstractNum w:abstractNumId="0" w15:restartNumberingAfterBreak="0">
+    <w:nsid w:val="05054C01"/>
+    <w:multiLevelType w:val="hybridMultilevel"/>
+    <w:tmpl w:val="FC6E9442"/>
+    <w:lvl w:ilvl="0" w:tplc="04090001">
+      <w:start w:val="1"/>
+      <w:numFmt w:val="bullet"/>
+      <w:lvlText w:val=""/>
+      <w:lvlJc w:val="left"/>
+      <w:pPr>
+        <w:ind w:left="720" w:hanging="360"/>
+      </w:pPr>
+      <w:rPr>
+        <w:rFonts w:ascii="Symbol" w:hAnsi="Symbol" w:hint="default"/>
+      </w:rPr>
+    </w:lvl>
+    <w:lvl w:ilvl="1" w:tplc="04090003" w:tentative="1">
+      <w:start w:val="1"/>
+      <w:numFmt w:val="bullet"/>
+      <w:lvlText w:val="o"/>
+      <w:lvlJc w:val="left"/>
+      <w:pPr>
+        <w:ind w:left="1440" w:hanging="360"/>
+      </w:pPr>
+      <w:rPr>
+        <w:rFonts w:ascii="Courier New" w:hAnsi="Courier New" w:cs="Courier New" w:hint="default"/>
+      </w:rPr>
+    </w:lvl>
+    <w:lvl w:ilvl="2" w:tplc="04090005" w:tentative="1">
+      <w:start w:val="1"/>
+      <w:numFmt w:val="bullet"/>
+      <w:lvlText w:val=""/>
+      <w:lvlJc w:val="left"/>
+      <w:pPr>
+        <w:ind w:left="2160" w:hanging="360"/>
+      </w:pPr>
+      <w:rPr>
+        <w:rFonts w:ascii="Wingdings" w:hAnsi="Wingdings" w:hint="default"/>
+      </w:rPr>
+    </w:lvl>
+    <w:lvl w:ilvl="3" w:tplc="04090001" w:tentative="1">
+      <w:start w:val="1"/>
+      <w:numFmt w:val="bullet"/>
+      <w:lvlText w:val=""/>
+      <w:lvlJc w:val="left"/>
+      <w:pPr>
+        <w:ind w:left="2880" w:hanging="360"/>
+      </w:pPr>
+      <w:rPr>
+        <w:rFonts w:ascii="Symbol" w:hAnsi="Symbol" w:hint="default"/>
+      </w:rPr>
+    </w:lvl>
+    <w:lvl w:ilvl="4" w:tplc="04090003" w:tentative="1">
+      <w:start w:val="1"/>
+      <w:numFmt w:val="bullet"/>
+      <w:lvlText w:val="o"/>
+      <w:lvlJc w:val="left"/>
+      <w:pPr>
+        <w:ind w:left="3600" w:hanging="360"/>
+      </w:pPr>
+      <w:rPr>
+        <w:rFonts w:ascii="Courier New" w:hAnsi="Courier New" w:cs="Courier New" w:hint="default"/>
+      </w:rPr>
+    </w:lvl>
+    <w:lvl w:ilvl="5" w:tplc="04090005" w:tentative="1">
+      <w:start w:val="1"/>
+      <w:numFmt w:val="bullet"/>
+      <w:lvlText w:val=""/>
+      <w:lvlJc w:val="left"/>
+      <w:pPr>
+        <w:ind w:left="4320" w:hanging="360"/>
+      </w:pPr>
+      <w:rPr>
+        <w:rFonts w:ascii="Wingdings" w:hAnsi="Wingdings" w:hint="default"/>
+      </w:rPr>
+    </w:lvl>
+    <w:lvl w:ilvl="6" w:tplc="04090001" w:tentative="1">
+      <w:start w:val="1"/>
+      <w:numFmt w:val="bullet"/>
+      <w:lvlText w:val=""/>
+      <w:lvlJc w:val="left"/>
+      <w:pPr>
+        <w:ind w:left="5040" w:hanging="360"/>
+      </w:pPr>
+      <w:rPr>
+        <w:rFonts w:ascii="Symbol" w:hAnsi="Symbol" w:hint="default"/>
+      </w:rPr>
+    </w:lvl>
+    <w:lvl w:ilvl="7" w:tplc="04090003" w:tentative="1">
+      <w:start w:val="1"/>
+      <w:numFmt w:val="bullet"/>
+      <w:lvlText w:val="o"/>
+      <w:lvlJc w:val="left"/>
+      <w:pPr>
+        <w:ind w:left="5760" w:hanging="360"/>
+      </w:pPr>
+      <w:rPr>
+        <w:rFonts w:ascii="Courier New" w:hAnsi="Courier New" w:cs="Courier New" w:hint="default"/>
+      </w:rPr>
+    </w:lvl>
+    <w:lvl w:ilvl="8" w:tplc="04090005" w:tentative="1">
+      <w:start w:val="1"/>
+      <w:numFmt w:val="bullet"/>
+      <w:lvlText w:val=""/>
+      <w:lvlJc w:val="left"/>
+      <w:pPr>
+        <w:ind w:left="6480" w:hanging="360"/>
+      </w:pPr>
+      <w:rPr>
+        <w:rFonts w:ascii="Wingdings" w:hAnsi="Wingdings" w:hint="default"/>
+      </w:rPr>
+    </w:lvl>
+  </w:abstractNum>
+  <w:abstractNum w:abstractNumId="1" w15:restartNumberingAfterBreak="0">
     <w:nsid w:val="05105878"/>
     <w:multiLevelType w:val="hybridMultilevel"/>
     <w:tmpl w:val="8CCAB344"/>
@@ -1610,7 +1394,7 @@
       </w:rPr>
     </w:lvl>
   </w:abstractNum>
-  <w:abstractNum w:abstractNumId="1" w15:restartNumberingAfterBreak="0">
+  <w:abstractNum w:abstractNumId="2" w15:restartNumberingAfterBreak="0">
     <w:nsid w:val="0A727943"/>
     <w:multiLevelType w:val="hybridMultilevel"/>
     <w:tmpl w:val="AB58ED6A"/>
@@ -1723,7 +1507,7 @@
       </w:rPr>
     </w:lvl>
   </w:abstractNum>
-  <w:abstractNum w:abstractNumId="2" w15:restartNumberingAfterBreak="0">
+  <w:abstractNum w:abstractNumId="3" w15:restartNumberingAfterBreak="0">
     <w:nsid w:val="0DCF62DB"/>
     <w:multiLevelType w:val="hybridMultilevel"/>
     <w:tmpl w:val="FCC0EF7C"/>
@@ -1812,7 +1596,7 @@
       </w:pPr>
     </w:lvl>
   </w:abstractNum>
-  <w:abstractNum w:abstractNumId="3" w15:restartNumberingAfterBreak="0">
+  <w:abstractNum w:abstractNumId="4" w15:restartNumberingAfterBreak="0">
     <w:nsid w:val="2D294AC7"/>
     <w:multiLevelType w:val="hybridMultilevel"/>
     <w:tmpl w:val="DAF45778"/>
@@ -1925,7 +1709,7 @@
       </w:rPr>
     </w:lvl>
   </w:abstractNum>
-  <w:abstractNum w:abstractNumId="4" w15:restartNumberingAfterBreak="0">
+  <w:abstractNum w:abstractNumId="5" w15:restartNumberingAfterBreak="0">
     <w:nsid w:val="3DE068A9"/>
     <w:multiLevelType w:val="hybridMultilevel"/>
     <w:tmpl w:val="BDA04262"/>
@@ -2038,7 +1822,7 @@
       </w:rPr>
     </w:lvl>
   </w:abstractNum>
-  <w:abstractNum w:abstractNumId="5" w15:restartNumberingAfterBreak="0">
+  <w:abstractNum w:abstractNumId="6" w15:restartNumberingAfterBreak="0">
     <w:nsid w:val="50BA3C36"/>
     <w:multiLevelType w:val="hybridMultilevel"/>
     <w:tmpl w:val="68E8ED24"/>
@@ -2151,7 +1935,7 @@
       </w:rPr>
     </w:lvl>
   </w:abstractNum>
-  <w:abstractNum w:abstractNumId="6" w15:restartNumberingAfterBreak="0">
+  <w:abstractNum w:abstractNumId="7" w15:restartNumberingAfterBreak="0">
     <w:nsid w:val="532507A2"/>
     <w:multiLevelType w:val="hybridMultilevel"/>
     <w:tmpl w:val="F81258C6"/>
@@ -2264,7 +2048,7 @@
       </w:rPr>
     </w:lvl>
   </w:abstractNum>
-  <w:abstractNum w:abstractNumId="7" w15:restartNumberingAfterBreak="0">
+  <w:abstractNum w:abstractNumId="8" w15:restartNumberingAfterBreak="0">
     <w:nsid w:val="621A5929"/>
     <w:multiLevelType w:val="hybridMultilevel"/>
     <w:tmpl w:val="79F083BC"/>
@@ -2377,7 +2161,7 @@
       </w:rPr>
     </w:lvl>
   </w:abstractNum>
-  <w:abstractNum w:abstractNumId="8" w15:restartNumberingAfterBreak="0">
+  <w:abstractNum w:abstractNumId="9" w15:restartNumberingAfterBreak="0">
     <w:nsid w:val="68A555D3"/>
     <w:multiLevelType w:val="hybridMultilevel"/>
     <w:tmpl w:val="9C0E41FC"/>
@@ -2490,7 +2274,7 @@
       </w:rPr>
     </w:lvl>
   </w:abstractNum>
-  <w:abstractNum w:abstractNumId="9" w15:restartNumberingAfterBreak="0">
+  <w:abstractNum w:abstractNumId="10" w15:restartNumberingAfterBreak="0">
     <w:nsid w:val="6E12033B"/>
     <w:multiLevelType w:val="hybridMultilevel"/>
     <w:tmpl w:val="487E9F42"/>
@@ -2603,7 +2387,7 @@
       </w:rPr>
     </w:lvl>
   </w:abstractNum>
-  <w:abstractNum w:abstractNumId="10" w15:restartNumberingAfterBreak="0">
+  <w:abstractNum w:abstractNumId="11" w15:restartNumberingAfterBreak="0">
     <w:nsid w:val="6FB71C4A"/>
     <w:multiLevelType w:val="hybridMultilevel"/>
     <w:tmpl w:val="EC4E14FA"/>
@@ -2716,7 +2500,7 @@
       </w:rPr>
     </w:lvl>
   </w:abstractNum>
-  <w:abstractNum w:abstractNumId="11" w15:restartNumberingAfterBreak="0">
+  <w:abstractNum w:abstractNumId="12" w15:restartNumberingAfterBreak="0">
     <w:nsid w:val="70901528"/>
     <w:multiLevelType w:val="hybridMultilevel"/>
     <w:tmpl w:val="B10CCC28"/>
@@ -2805,7 +2589,120 @@
       </w:pPr>
     </w:lvl>
   </w:abstractNum>
-  <w:abstractNum w:abstractNumId="12" w15:restartNumberingAfterBreak="0">
+  <w:abstractNum w:abstractNumId="13" w15:restartNumberingAfterBreak="0">
+    <w:nsid w:val="72A163F3"/>
+    <w:multiLevelType w:val="hybridMultilevel"/>
+    <w:tmpl w:val="6700F008"/>
+    <w:lvl w:ilvl="0" w:tplc="04090001">
+      <w:start w:val="1"/>
+      <w:numFmt w:val="bullet"/>
+      <w:lvlText w:val=""/>
+      <w:lvlJc w:val="left"/>
+      <w:pPr>
+        <w:ind w:left="720" w:hanging="360"/>
+      </w:pPr>
+      <w:rPr>
+        <w:rFonts w:ascii="Symbol" w:hAnsi="Symbol" w:hint="default"/>
+      </w:rPr>
+    </w:lvl>
+    <w:lvl w:ilvl="1" w:tplc="04090003" w:tentative="1">
+      <w:start w:val="1"/>
+      <w:numFmt w:val="bullet"/>
+      <w:lvlText w:val="o"/>
+      <w:lvlJc w:val="left"/>
+      <w:pPr>
+        <w:ind w:left="1440" w:hanging="360"/>
+      </w:pPr>
+      <w:rPr>
+        <w:rFonts w:ascii="Courier New" w:hAnsi="Courier New" w:cs="Courier New" w:hint="default"/>
+      </w:rPr>
+    </w:lvl>
+    <w:lvl w:ilvl="2" w:tplc="04090005" w:tentative="1">
+      <w:start w:val="1"/>
+      <w:numFmt w:val="bullet"/>
+      <w:lvlText w:val=""/>
+      <w:lvlJc w:val="left"/>
+      <w:pPr>
+        <w:ind w:left="2160" w:hanging="360"/>
+      </w:pPr>
+      <w:rPr>
+        <w:rFonts w:ascii="Wingdings" w:hAnsi="Wingdings" w:hint="default"/>
+      </w:rPr>
+    </w:lvl>
+    <w:lvl w:ilvl="3" w:tplc="04090001" w:tentative="1">
+      <w:start w:val="1"/>
+      <w:numFmt w:val="bullet"/>
+      <w:lvlText w:val=""/>
+      <w:lvlJc w:val="left"/>
+      <w:pPr>
+        <w:ind w:left="2880" w:hanging="360"/>
+      </w:pPr>
+      <w:rPr>
+        <w:rFonts w:ascii="Symbol" w:hAnsi="Symbol" w:hint="default"/>
+      </w:rPr>
+    </w:lvl>
+    <w:lvl w:ilvl="4" w:tplc="04090003" w:tentative="1">
+      <w:start w:val="1"/>
+      <w:numFmt w:val="bullet"/>
+      <w:lvlText w:val="o"/>
+      <w:lvlJc w:val="left"/>
+      <w:pPr>
+        <w:ind w:left="3600" w:hanging="360"/>
+      </w:pPr>
+      <w:rPr>
+        <w:rFonts w:ascii="Courier New" w:hAnsi="Courier New" w:cs="Courier New" w:hint="default"/>
+      </w:rPr>
+    </w:lvl>
+    <w:lvl w:ilvl="5" w:tplc="04090005" w:tentative="1">
+      <w:start w:val="1"/>
+      <w:numFmt w:val="bullet"/>
+      <w:lvlText w:val=""/>
+      <w:lvlJc w:val="left"/>
+      <w:pPr>
+        <w:ind w:left="4320" w:hanging="360"/>
+      </w:pPr>
+      <w:rPr>
+        <w:rFonts w:ascii="Wingdings" w:hAnsi="Wingdings" w:hint="default"/>
+      </w:rPr>
+    </w:lvl>
+    <w:lvl w:ilvl="6" w:tplc="04090001" w:tentative="1">
+      <w:start w:val="1"/>
+      <w:numFmt w:val="bullet"/>
+      <w:lvlText w:val=""/>
+      <w:lvlJc w:val="left"/>
+      <w:pPr>
+        <w:ind w:left="5040" w:hanging="360"/>
+      </w:pPr>
+      <w:rPr>
+        <w:rFonts w:ascii="Symbol" w:hAnsi="Symbol" w:hint="default"/>
+      </w:rPr>
+    </w:lvl>
+    <w:lvl w:ilvl="7" w:tplc="04090003" w:tentative="1">
+      <w:start w:val="1"/>
+      <w:numFmt w:val="bullet"/>
+      <w:lvlText w:val="o"/>
+      <w:lvlJc w:val="left"/>
+      <w:pPr>
+        <w:ind w:left="5760" w:hanging="360"/>
+      </w:pPr>
+      <w:rPr>
+        <w:rFonts w:ascii="Courier New" w:hAnsi="Courier New" w:cs="Courier New" w:hint="default"/>
+      </w:rPr>
+    </w:lvl>
+    <w:lvl w:ilvl="8" w:tplc="04090005" w:tentative="1">
+      <w:start w:val="1"/>
+      <w:numFmt w:val="bullet"/>
+      <w:lvlText w:val=""/>
+      <w:lvlJc w:val="left"/>
+      <w:pPr>
+        <w:ind w:left="6480" w:hanging="360"/>
+      </w:pPr>
+      <w:rPr>
+        <w:rFonts w:ascii="Wingdings" w:hAnsi="Wingdings" w:hint="default"/>
+      </w:rPr>
+    </w:lvl>
+  </w:abstractNum>
+  <w:abstractNum w:abstractNumId="14" w15:restartNumberingAfterBreak="0">
     <w:nsid w:val="75910936"/>
     <w:multiLevelType w:val="hybridMultilevel"/>
     <w:tmpl w:val="06C04C3C"/>
@@ -2918,7 +2815,7 @@
       </w:rPr>
     </w:lvl>
   </w:abstractNum>
-  <w:abstractNum w:abstractNumId="13" w15:restartNumberingAfterBreak="0">
+  <w:abstractNum w:abstractNumId="15" w15:restartNumberingAfterBreak="0">
     <w:nsid w:val="760B4D6F"/>
     <w:multiLevelType w:val="hybridMultilevel"/>
     <w:tmpl w:val="E370D596"/>
@@ -3032,46 +2929,52 @@
     </w:lvl>
   </w:abstractNum>
   <w:num w:numId="1" w16cid:durableId="822889498">
+    <w:abstractNumId w:val="12"/>
+  </w:num>
+  <w:num w:numId="2" w16cid:durableId="1079444515">
+    <w:abstractNumId w:val="3"/>
+  </w:num>
+  <w:num w:numId="3" w16cid:durableId="442501376">
+    <w:abstractNumId w:val="15"/>
+  </w:num>
+  <w:num w:numId="4" w16cid:durableId="1686328164">
+    <w:abstractNumId w:val="10"/>
+  </w:num>
+  <w:num w:numId="5" w16cid:durableId="1058671602">
+    <w:abstractNumId w:val="1"/>
+  </w:num>
+  <w:num w:numId="6" w16cid:durableId="1826360299">
+    <w:abstractNumId w:val="8"/>
+  </w:num>
+  <w:num w:numId="7" w16cid:durableId="785928311">
+    <w:abstractNumId w:val="4"/>
+  </w:num>
+  <w:num w:numId="8" w16cid:durableId="1278754057">
+    <w:abstractNumId w:val="5"/>
+  </w:num>
+  <w:num w:numId="9" w16cid:durableId="1091239974">
+    <w:abstractNumId w:val="7"/>
+  </w:num>
+  <w:num w:numId="10" w16cid:durableId="1374962688">
     <w:abstractNumId w:val="11"/>
   </w:num>
-  <w:num w:numId="2" w16cid:durableId="1079444515">
+  <w:num w:numId="11" w16cid:durableId="232668869">
+    <w:abstractNumId w:val="6"/>
+  </w:num>
+  <w:num w:numId="12" w16cid:durableId="1942640965">
+    <w:abstractNumId w:val="9"/>
+  </w:num>
+  <w:num w:numId="13" w16cid:durableId="1280837234">
+    <w:abstractNumId w:val="14"/>
+  </w:num>
+  <w:num w:numId="14" w16cid:durableId="1757289059">
     <w:abstractNumId w:val="2"/>
   </w:num>
-  <w:num w:numId="3" w16cid:durableId="442501376">
-    <w:abstractNumId w:val="13"/>
-  </w:num>
-  <w:num w:numId="4" w16cid:durableId="1686328164">
-    <w:abstractNumId w:val="9"/>
-  </w:num>
-  <w:num w:numId="5" w16cid:durableId="1058671602">
+  <w:num w:numId="15" w16cid:durableId="114760968">
     <w:abstractNumId w:val="0"/>
   </w:num>
-  <w:num w:numId="6" w16cid:durableId="1826360299">
-    <w:abstractNumId w:val="7"/>
-  </w:num>
-  <w:num w:numId="7" w16cid:durableId="785928311">
-    <w:abstractNumId w:val="3"/>
-  </w:num>
-  <w:num w:numId="8" w16cid:durableId="1278754057">
-    <w:abstractNumId w:val="4"/>
-  </w:num>
-  <w:num w:numId="9" w16cid:durableId="1091239974">
-    <w:abstractNumId w:val="6"/>
-  </w:num>
-  <w:num w:numId="10" w16cid:durableId="1374962688">
-    <w:abstractNumId w:val="10"/>
-  </w:num>
-  <w:num w:numId="11" w16cid:durableId="232668869">
-    <w:abstractNumId w:val="5"/>
-  </w:num>
-  <w:num w:numId="12" w16cid:durableId="1942640965">
-    <w:abstractNumId w:val="8"/>
-  </w:num>
-  <w:num w:numId="13" w16cid:durableId="1280837234">
-    <w:abstractNumId w:val="12"/>
-  </w:num>
-  <w:num w:numId="14" w16cid:durableId="1757289059">
-    <w:abstractNumId w:val="1"/>
+  <w:num w:numId="16" w16cid:durableId="1942566744">
+    <w:abstractNumId w:val="13"/>
   </w:num>
 </w:numbering>
 </file>
@@ -3476,6 +3379,7 @@
   <w:style w:type="paragraph" w:default="1" w:styleId="Normal">
     <w:name w:val="Normal"/>
     <w:qFormat/>
+    <w:rsid w:val="00283C48"/>
   </w:style>
   <w:style w:type="paragraph" w:styleId="Heading1">
     <w:name w:val="heading 1"/>

</xml_diff>